<commit_message>
Kapitel erneut geschrieben in der schriftlichen Arbeit und verschiedene Veränderungen im Programm
ich habe meine Kapitel zu HTTP und  meinem Server neu geschrieben und
den Requestparser getestet. Ich muss noch das parsen des Bodys
verbessern damit dies funktioniert. Nebenbei habe ich noch minime
Änderungen andersweitig vorgenommen.
</commit_message>
<xml_diff>
--- a/Maturaarbeit_Gianfranco_Kessler.docx
+++ b/Maturaarbeit_Gianfranco_Kessler.docx
@@ -2127,6 +2127,130 @@
     </w:p>
     <w:p>
       <w:r>
+        <w:t>1989, kurz nachdem das Internet erfunden wurde, hatte der Brite Tim Berners-Lee die Idee einer Weltweiten Netzwerkes</w:t>
+      </w:r>
+      <w:r>
+        <w:t xml:space="preserve"> dem CERN vorgeschlagen</w:t>
+      </w:r>
+      <w:r>
+        <w:t xml:space="preserve">. Innerhalb dieses sollte jeder Computer Daten anbieten und </w:t>
+      </w:r>
+      <w:proofErr w:type="spellStart"/>
+      <w:r>
+        <w:t>anfragen</w:t>
+      </w:r>
+      <w:proofErr w:type="spellEnd"/>
+      <w:r>
+        <w:t xml:space="preserve"> können, damit Wissenschaftler von überall auf der Welt miteinander kommunizieren können. </w:t>
+      </w:r>
+      <w:r>
+        <w:t xml:space="preserve">Dafür mussten die verschiedenen Computer jedoch eine gemeinsame Sprache sprechen. Dazu entwickelte Berners-Lee </w:t>
+      </w:r>
+      <w:r>
+        <w:t xml:space="preserve">bis Ende 1990 </w:t>
+      </w:r>
+      <w:r>
+        <w:t>das http-Protokoll</w:t>
+      </w:r>
+      <w:r>
+        <w:t>. Nebenbei hat er noch HTML und die URL entwickelt und so die Basis für seinen Webserver und -browser geschaffen.</w:t>
+      </w:r>
+      <w:r>
+        <w:t xml:space="preserve"> (</w:t>
+      </w:r>
+      <w:proofErr w:type="spellStart"/>
+      <w:r>
+        <w:t>Webfoundation</w:t>
+      </w:r>
+      <w:proofErr w:type="spellEnd"/>
+      <w:r>
+        <w:t xml:space="preserve">; </w:t>
+      </w:r>
+      <w:proofErr w:type="spellStart"/>
+      <w:r>
+        <w:t>Jaschkowski</w:t>
+      </w:r>
+      <w:proofErr w:type="spellEnd"/>
+      <w:r>
+        <w:t>)</w:t>
+      </w:r>
+    </w:p>
+    <w:p>
+      <w:r>
+        <w:t xml:space="preserve">Im Verlaufe der Jahre wurden neue Versionen herausgebracht. </w:t>
+      </w:r>
+      <w:r>
+        <w:t xml:space="preserve">Angefangen hat das Ganze 1991 mit HTTP/0.9. Dieses ermöglichte das senden einer Anfrage für eine Datei, also einer GET-Request. Da diese Anfrage nur aus einer Zeile bestand wurde dies oft auch das </w:t>
+      </w:r>
+      <w:proofErr w:type="spellStart"/>
+      <w:r>
+        <w:t>One</w:t>
+      </w:r>
+      <w:proofErr w:type="spellEnd"/>
+      <w:r>
+        <w:t>-Line  Protocol genannt. Die Response bestand nur aus einem Body mit dem Inhalt der Datei. 1996 wurde dann das HTTP/1.0 als RFC veröffentlicht</w:t>
+      </w:r>
+      <w:r>
+        <w:t>. Die grösste Veränderung ist, dass hier viel mehr Daten über Client und Server übertragen werden. Eine Request besteht jetzt aus der Methode, dem Header und einem Body. Neu gab es nun neben GET auch die Methoden HEAD und POST. Zusätzlich war es jetzt auch möglich eine Authentifizierung zu verlangen, damit nicht jeder auf alles zugreifen konnte.</w:t>
+      </w:r>
+      <w:r>
+        <w:t xml:space="preserve"> 1999 wurde dann HTTP/1.1 publiziert. </w:t>
+      </w:r>
+      <w:r>
+        <w:t>Diese neue Version brachte neue Methoden wie DELETE, OPTIONS oder PUT, eine verbesserte Authentifizierung, das ermöglichen von persistenten, daher offenbleibenden Verbindungen und vieles mehr. (</w:t>
+      </w:r>
+      <w:proofErr w:type="spellStart"/>
+      <w:r>
+        <w:t>O’Reilly</w:t>
+      </w:r>
+      <w:proofErr w:type="spellEnd"/>
+      <w:r>
+        <w:t xml:space="preserve">; </w:t>
+      </w:r>
+      <w:proofErr w:type="spellStart"/>
+      <w:r>
+        <w:t>Jaschkowski</w:t>
+      </w:r>
+      <w:proofErr w:type="spellEnd"/>
+      <w:r>
+        <w:t>)</w:t>
+      </w:r>
+    </w:p>
+    <w:p>
+      <w:pPr>
+        <w:rPr>
+          <w:sz w:val="20"/>
+        </w:rPr>
+      </w:pPr>
+      <w:r>
+        <w:t>Es ist klar, dass das Internet niemandem gehören kann, doch wer kontrolliert das http-Protokoll? Das HTTP/1.0 wurde ja als RFC 2616</w:t>
+      </w:r>
+      <w:r>
+        <w:t xml:space="preserve"> veröffentlicht. Diese </w:t>
+      </w:r>
+      <w:proofErr w:type="spellStart"/>
+      <w:r>
+        <w:t>RFC’s</w:t>
+      </w:r>
+      <w:proofErr w:type="spellEnd"/>
+      <w:r>
+        <w:t xml:space="preserve"> werden von der sogenannten Internet Society kontrolliert. Zusätzlich sind aber auch noch die Internet Engineering Task Force (IETF) und das </w:t>
+      </w:r>
+      <w:r>
+        <w:lastRenderedPageBreak/>
+        <w:t xml:space="preserve">Internet </w:t>
+      </w:r>
+      <w:proofErr w:type="spellStart"/>
+      <w:r>
+        <w:t>Architecture</w:t>
+      </w:r>
+      <w:proofErr w:type="spellEnd"/>
+      <w:r>
+        <w:t xml:space="preserve"> Board (IAB) beteiligt, welche das Ganze auch überwachen und steuern. (Strickland)</w:t>
+      </w:r>
+    </w:p>
+    <w:p>
+      <w:r>
         <w:t>Das http-Protokoll ist ein sogenanntes Übertragungsprotokoll. Im Normalfall sendet ein Browser eine Anfrage an den http-Server und bekommt eine Antwort, danach wird die Verbindung beendet.</w:t>
       </w:r>
     </w:p>
@@ -2390,7 +2514,7 @@
           <w:color w:val="000000"/>
           <w:sz w:val="20"/>
           <w:szCs w:val="20"/>
-          <w:lang w:val="fr-CH" w:eastAsia="de-CH"/>
+          <w:lang w:eastAsia="de-CH"/>
         </w:rPr>
       </w:pPr>
       <w:r>
@@ -2409,7 +2533,7 @@
           <w:color w:val="000000"/>
           <w:sz w:val="20"/>
           <w:szCs w:val="20"/>
-          <w:lang w:val="fr-CH" w:eastAsia="de-CH"/>
+          <w:lang w:eastAsia="de-CH"/>
         </w:rPr>
         <w:t>Host: www.example.com</w:t>
       </w:r>
@@ -2449,7 +2573,7 @@
           <w:color w:val="000000"/>
           <w:sz w:val="20"/>
           <w:szCs w:val="20"/>
-          <w:lang w:val="fr-CH" w:eastAsia="de-CH"/>
+          <w:lang w:eastAsia="de-CH"/>
         </w:rPr>
         <w:t xml:space="preserve">     </w:t>
       </w:r>
@@ -2509,12 +2633,15 @@
     <w:p>
       <w:pPr>
         <w:spacing w:after="0" w:line="240" w:lineRule="auto"/>
-      </w:pPr>
-      <w:r>
-        <w:t>»</w:t>
-      </w:r>
-      <w:r>
-        <w:t xml:space="preserve"> </w:t>
+        <w:rPr>
+          <w:lang w:val="fr-CH"/>
+        </w:rPr>
+      </w:pPr>
+      <w:r>
+        <w:rPr>
+          <w:lang w:val="fr-CH"/>
+        </w:rPr>
+        <w:t xml:space="preserve">» </w:t>
       </w:r>
       <w:sdt>
         <w:sdtPr>
@@ -2527,6 +2654,9 @@
             <w:fldChar w:fldCharType="begin"/>
           </w:r>
           <w:r>
+            <w:rPr>
+              <w:lang w:val="fr-CH"/>
+            </w:rPr>
             <w:instrText xml:space="preserve"> CITATION Roy16 \l 2055 </w:instrText>
           </w:r>
           <w:r>
@@ -2535,6 +2665,7 @@
           <w:r>
             <w:rPr>
               <w:noProof/>
+              <w:lang w:val="fr-CH"/>
             </w:rPr>
             <w:t>(Reschke, 2016)</w:t>
           </w:r>
@@ -3176,7 +3307,11 @@
     </w:p>
     <w:p>
       <w:r>
-        <w:t xml:space="preserve">Bei der Response beschreibt die erste Zeile die Protokollversion sowie einen Statuscode zurück (Mehr zum Statuscode im nächsten Abschnitt). In der zweiten Zeile findet man das Datum, in der dritten den verwendeten Server.  Darunter findet man noch Angaben zum Inhalt, </w:t>
+        <w:t xml:space="preserve">Bei der Response beschreibt die erste Zeile die Protokollversion sowie einen Statuscode zurück (Mehr zum Statuscode im nächsten Abschnitt). In der zweiten Zeile findet man das Datum, in der </w:t>
+      </w:r>
+      <w:r>
+        <w:lastRenderedPageBreak/>
+        <w:t xml:space="preserve">dritten den verwendeten Server.  Darunter findet man noch Angaben zum Inhalt, </w:t>
       </w:r>
       <w:proofErr w:type="spellStart"/>
       <w:r>
@@ -3210,7 +3345,10 @@
     </w:p>
     <w:p>
       <w:r>
-        <w:t>200 OK: Die Anfrage wurde erfolgreich bearbeitet.</w:t>
+        <w:t>200 OK: Die Anfra</w:t>
+      </w:r>
+      <w:r>
+        <w:t>ge wurde erfolgreich bearbeitet.</w:t>
       </w:r>
     </w:p>
     <w:p>
@@ -3305,15 +3443,10 @@
       </w:r>
     </w:p>
     <w:p>
-      <w:pPr>
+      <w:r>
         <w:rPr>
           <w:u w:val="single"/>
         </w:rPr>
-      </w:pPr>
-      <w:r>
-        <w:rPr>
-          <w:u w:val="single"/>
-        </w:rPr>
         <w:t>5XX Server-Fehler</w:t>
       </w:r>
     </w:p>
@@ -3327,56 +3460,68 @@
     </w:p>
     <w:p>
       <w:r>
+        <w:t>504 Gateway Time-out: Keine Antwort innerhalb der festgelegten Zeitspanne.</w:t>
+      </w:r>
+    </w:p>
+    <w:p>
+      <w:r>
+        <w:t>(iana.org</w:t>
+      </w:r>
+      <w:r>
+        <w:t>; W</w:t>
+      </w:r>
+      <w:r>
+        <w:t>3.org</w:t>
+      </w:r>
+      <w:r>
+        <w:t>)</w:t>
+      </w:r>
+    </w:p>
+    <w:p/>
+    <w:p>
+      <w:r>
+        <w:t>Was ist aber, wenn bestimmte Daten nicht für alle bestimmt sind? http hat dafür das Basic-http-Authentication-Schema, welches einen Benutzernamen und ein Passwort verwendet. Wenn dies der Fall ist, dann kommt bei der http-Response der Status-Code 401</w:t>
+      </w:r>
+      <w:r>
+        <w:t xml:space="preserve">. Der </w:t>
+      </w:r>
+      <w:r>
+        <w:t xml:space="preserve">Browser </w:t>
+      </w:r>
+      <w:r>
+        <w:t>öffnet dann ein Fenster, wo man aufgefordert wird, den Benutzernamen und das Passwort einzugeben, diese werden dann an den Server gesendet. Falls die Eingaben stimmen kommen dann die Daten zurück.</w:t>
+      </w:r>
+    </w:p>
+    <w:p>
+      <w:r>
+        <w:t xml:space="preserve">HTTP verfügt jedoch noch über viele andere Funktionen wie Message Syntax </w:t>
+      </w:r>
+      <w:proofErr w:type="spellStart"/>
+      <w:r>
+        <w:t>and</w:t>
+      </w:r>
+      <w:proofErr w:type="spellEnd"/>
+      <w:r>
+        <w:t xml:space="preserve"> Routing, Caching, etc.</w:t>
+      </w:r>
+    </w:p>
+    <w:p>
+      <w:r>
+        <w:br w:type="page"/>
+      </w:r>
+    </w:p>
+    <w:p>
+      <w:pPr>
+        <w:pStyle w:val="berschrift3"/>
+      </w:pPr>
+      <w:r>
         <w:lastRenderedPageBreak/>
-        <w:t>504 Gateway Time-out: Keine Antwort innerhalb der festgelegten Zeitspanne.</w:t>
-      </w:r>
-    </w:p>
-    <w:p>
-      <w:r>
-        <w:t>(iana.org</w:t>
-      </w:r>
-      <w:r>
-        <w:t>; Wikipedia</w:t>
-      </w:r>
-      <w:r>
-        <w:t>)</w:t>
-      </w:r>
-    </w:p>
-    <w:p/>
-    <w:p>
-      <w:r>
-        <w:t>Was ist aber, wenn bestimmte Daten nicht für alle bestimmt sind? http hat dafür das Basic-http-Authentication-Schema, welches einen Benutzernamen und ein Passwort verwendet. Wenn dies der Fall ist, dann kommt bei der http-Response der Status-Code 401</w:t>
-      </w:r>
-      <w:r>
-        <w:t xml:space="preserve">. Der </w:t>
-      </w:r>
-      <w:r>
-        <w:t xml:space="preserve">Browser </w:t>
-      </w:r>
-      <w:r>
-        <w:t>öffnet dann ein Fenster, wo man aufgefordert wird, den Benutzernamen und das Passwort einzugeben, diese werden dann an den Server gesendet. Falls die Eingaben stimmen kommen dann die Daten zurück.</w:t>
-      </w:r>
-    </w:p>
-    <w:p>
-      <w:r>
-        <w:t xml:space="preserve">HTTP verfügt jedoch noch über viele andere Funktionen wie Message Syntax </w:t>
-      </w:r>
-      <w:proofErr w:type="spellStart"/>
-      <w:r>
-        <w:t>and</w:t>
-      </w:r>
-      <w:proofErr w:type="spellEnd"/>
-      <w:r>
-        <w:t xml:space="preserve"> Routing, Caching, etc.</w:t>
-      </w:r>
-    </w:p>
-    <w:p/>
-    <w:p>
-      <w:pPr>
-        <w:pStyle w:val="berschrift3"/>
-      </w:pPr>
-      <w:r>
-        <w:t>Das http-Protokoll im OSI-Modell</w:t>
+        <w:t>Das</w:t>
+      </w:r>
+      <w:bookmarkStart w:id="3" w:name="_GoBack"/>
+      <w:bookmarkEnd w:id="3"/>
+      <w:r>
+        <w:t xml:space="preserve"> http-Protokoll im OSI-Modell</w:t>
       </w:r>
     </w:p>
     <w:p>
@@ -4027,7 +4172,6 @@
         </w:tc>
       </w:tr>
     </w:tbl>
-    <w:p/>
     <w:p>
       <w:r>
         <w:br w:type="page"/>
@@ -4075,8 +4219,883 @@
       <w:r>
         <w:t xml:space="preserve"> analysiert und dann beantwortet. Dieser prüft, welche Methode er verwenden muss, er schaut, welche Protokollversion verwendet wird, was angefordert wird und ob es verfügbar ist. Er liest die Host-Adresse, prüft, für welchen User-Agent er die Antwort optimieren muss und welche Sprachen akzeptiert werden. Dann schreibt er eine Request, welche sagt, ob die Anfrage erfolgreich war oder nicht und sie je nachdem dann beantwortet mit Infos zur angeforderten Datei.</w:t>
       </w:r>
-      <w:bookmarkStart w:id="3" w:name="_GoBack"/>
-      <w:bookmarkEnd w:id="3"/>
+    </w:p>
+    <w:p>
+      <w:pPr>
+        <w:pStyle w:val="berschrift3"/>
+      </w:pPr>
+      <w:r>
+        <w:t>Mein Webserver in Python</w:t>
+      </w:r>
+    </w:p>
+    <w:p>
+      <w:r>
+        <w:t>Ich habe als Ausgangslage einen Standard-http-Webserver-Skript verwendet.</w:t>
+      </w:r>
+    </w:p>
+    <w:p>
+      <w:pPr>
+        <w:pBdr>
+          <w:top w:val="single" w:sz="6" w:space="4" w:color="AACC99"/>
+          <w:left w:val="single" w:sz="6" w:space="4" w:color="AACC99"/>
+          <w:bottom w:val="single" w:sz="6" w:space="4" w:color="AACC99"/>
+          <w:right w:val="single" w:sz="6" w:space="4" w:color="AACC99"/>
+        </w:pBdr>
+        <w:shd w:val="clear" w:color="auto" w:fill="EEFFCC"/>
+        <w:tabs>
+          <w:tab w:val="left" w:pos="916"/>
+          <w:tab w:val="left" w:pos="1832"/>
+          <w:tab w:val="left" w:pos="2748"/>
+          <w:tab w:val="left" w:pos="3664"/>
+          <w:tab w:val="left" w:pos="4580"/>
+          <w:tab w:val="left" w:pos="5496"/>
+          <w:tab w:val="left" w:pos="6412"/>
+          <w:tab w:val="left" w:pos="7328"/>
+          <w:tab w:val="left" w:pos="8244"/>
+          <w:tab w:val="left" w:pos="9160"/>
+          <w:tab w:val="left" w:pos="10076"/>
+          <w:tab w:val="left" w:pos="10992"/>
+          <w:tab w:val="left" w:pos="11908"/>
+          <w:tab w:val="left" w:pos="12824"/>
+          <w:tab w:val="left" w:pos="13740"/>
+          <w:tab w:val="left" w:pos="14656"/>
+        </w:tabs>
+        <w:spacing w:after="0" w:line="278" w:lineRule="atLeast"/>
+        <w:rPr>
+          <w:rFonts w:ascii="Courier New" w:eastAsia="Times New Roman" w:hAnsi="Courier New" w:cs="Courier New"/>
+          <w:color w:val="333333"/>
+          <w:sz w:val="23"/>
+          <w:szCs w:val="23"/>
+          <w:lang w:val="fr-CH" w:eastAsia="de-CH"/>
+        </w:rPr>
+      </w:pPr>
+      <w:r>
+        <w:rPr>
+          <w:rFonts w:ascii="Courier New" w:eastAsia="Times New Roman" w:hAnsi="Courier New" w:cs="Courier New"/>
+          <w:b/>
+          <w:bCs/>
+          <w:color w:val="007020"/>
+          <w:sz w:val="23"/>
+          <w:szCs w:val="23"/>
+          <w:lang w:val="fr-CH" w:eastAsia="de-CH"/>
+        </w:rPr>
+        <w:t>import</w:t>
+      </w:r>
+      <w:r>
+        <w:rPr>
+          <w:rFonts w:ascii="Courier New" w:eastAsia="Times New Roman" w:hAnsi="Courier New" w:cs="Courier New"/>
+          <w:color w:val="333333"/>
+          <w:sz w:val="23"/>
+          <w:szCs w:val="23"/>
+          <w:lang w:val="fr-CH" w:eastAsia="de-CH"/>
+        </w:rPr>
+        <w:t xml:space="preserve"> </w:t>
+      </w:r>
+      <w:proofErr w:type="spellStart"/>
+      <w:r>
+        <w:rPr>
+          <w:rFonts w:ascii="Courier New" w:eastAsia="Times New Roman" w:hAnsi="Courier New" w:cs="Courier New"/>
+          <w:b/>
+          <w:bCs/>
+          <w:color w:val="0E84B5"/>
+          <w:sz w:val="23"/>
+          <w:szCs w:val="23"/>
+          <w:lang w:val="fr-CH" w:eastAsia="de-CH"/>
+        </w:rPr>
+        <w:t>http.server</w:t>
+      </w:r>
+      <w:proofErr w:type="spellEnd"/>
+    </w:p>
+    <w:p>
+      <w:pPr>
+        <w:pBdr>
+          <w:top w:val="single" w:sz="6" w:space="4" w:color="AACC99"/>
+          <w:left w:val="single" w:sz="6" w:space="4" w:color="AACC99"/>
+          <w:bottom w:val="single" w:sz="6" w:space="4" w:color="AACC99"/>
+          <w:right w:val="single" w:sz="6" w:space="4" w:color="AACC99"/>
+        </w:pBdr>
+        <w:shd w:val="clear" w:color="auto" w:fill="EEFFCC"/>
+        <w:tabs>
+          <w:tab w:val="left" w:pos="916"/>
+          <w:tab w:val="left" w:pos="1832"/>
+          <w:tab w:val="left" w:pos="2748"/>
+          <w:tab w:val="left" w:pos="3664"/>
+          <w:tab w:val="left" w:pos="4580"/>
+          <w:tab w:val="left" w:pos="5496"/>
+          <w:tab w:val="left" w:pos="6412"/>
+          <w:tab w:val="left" w:pos="7328"/>
+          <w:tab w:val="left" w:pos="8244"/>
+          <w:tab w:val="left" w:pos="9160"/>
+          <w:tab w:val="left" w:pos="10076"/>
+          <w:tab w:val="left" w:pos="10992"/>
+          <w:tab w:val="left" w:pos="11908"/>
+          <w:tab w:val="left" w:pos="12824"/>
+          <w:tab w:val="left" w:pos="13740"/>
+          <w:tab w:val="left" w:pos="14656"/>
+        </w:tabs>
+        <w:spacing w:after="0" w:line="278" w:lineRule="atLeast"/>
+        <w:rPr>
+          <w:rFonts w:ascii="Courier New" w:eastAsia="Times New Roman" w:hAnsi="Courier New" w:cs="Courier New"/>
+          <w:color w:val="333333"/>
+          <w:sz w:val="23"/>
+          <w:szCs w:val="23"/>
+          <w:lang w:val="fr-CH" w:eastAsia="de-CH"/>
+        </w:rPr>
+      </w:pPr>
+      <w:r>
+        <w:rPr>
+          <w:rFonts w:ascii="Courier New" w:eastAsia="Times New Roman" w:hAnsi="Courier New" w:cs="Courier New"/>
+          <w:b/>
+          <w:bCs/>
+          <w:color w:val="007020"/>
+          <w:sz w:val="23"/>
+          <w:szCs w:val="23"/>
+          <w:lang w:val="fr-CH" w:eastAsia="de-CH"/>
+        </w:rPr>
+        <w:t>import</w:t>
+      </w:r>
+      <w:r>
+        <w:rPr>
+          <w:rFonts w:ascii="Courier New" w:eastAsia="Times New Roman" w:hAnsi="Courier New" w:cs="Courier New"/>
+          <w:color w:val="333333"/>
+          <w:sz w:val="23"/>
+          <w:szCs w:val="23"/>
+          <w:lang w:val="fr-CH" w:eastAsia="de-CH"/>
+        </w:rPr>
+        <w:t xml:space="preserve"> </w:t>
+      </w:r>
+      <w:proofErr w:type="spellStart"/>
+      <w:r>
+        <w:rPr>
+          <w:rFonts w:ascii="Courier New" w:eastAsia="Times New Roman" w:hAnsi="Courier New" w:cs="Courier New"/>
+          <w:b/>
+          <w:bCs/>
+          <w:color w:val="0E84B5"/>
+          <w:sz w:val="23"/>
+          <w:szCs w:val="23"/>
+          <w:lang w:val="fr-CH" w:eastAsia="de-CH"/>
+        </w:rPr>
+        <w:t>socketserver</w:t>
+      </w:r>
+      <w:proofErr w:type="spellEnd"/>
+    </w:p>
+    <w:p>
+      <w:pPr>
+        <w:pBdr>
+          <w:top w:val="single" w:sz="6" w:space="4" w:color="AACC99"/>
+          <w:left w:val="single" w:sz="6" w:space="4" w:color="AACC99"/>
+          <w:bottom w:val="single" w:sz="6" w:space="4" w:color="AACC99"/>
+          <w:right w:val="single" w:sz="6" w:space="4" w:color="AACC99"/>
+        </w:pBdr>
+        <w:shd w:val="clear" w:color="auto" w:fill="EEFFCC"/>
+        <w:tabs>
+          <w:tab w:val="left" w:pos="916"/>
+          <w:tab w:val="left" w:pos="1832"/>
+          <w:tab w:val="left" w:pos="2748"/>
+          <w:tab w:val="left" w:pos="3664"/>
+          <w:tab w:val="left" w:pos="4580"/>
+          <w:tab w:val="left" w:pos="5496"/>
+          <w:tab w:val="left" w:pos="6412"/>
+          <w:tab w:val="left" w:pos="7328"/>
+          <w:tab w:val="left" w:pos="8244"/>
+          <w:tab w:val="left" w:pos="9160"/>
+          <w:tab w:val="left" w:pos="10076"/>
+          <w:tab w:val="left" w:pos="10992"/>
+          <w:tab w:val="left" w:pos="11908"/>
+          <w:tab w:val="left" w:pos="12824"/>
+          <w:tab w:val="left" w:pos="13740"/>
+          <w:tab w:val="left" w:pos="14656"/>
+        </w:tabs>
+        <w:spacing w:after="0" w:line="278" w:lineRule="atLeast"/>
+        <w:rPr>
+          <w:rFonts w:ascii="Courier New" w:eastAsia="Times New Roman" w:hAnsi="Courier New" w:cs="Courier New"/>
+          <w:color w:val="333333"/>
+          <w:sz w:val="23"/>
+          <w:szCs w:val="23"/>
+          <w:lang w:val="fr-CH" w:eastAsia="de-CH"/>
+        </w:rPr>
+      </w:pPr>
+    </w:p>
+    <w:p>
+      <w:pPr>
+        <w:pBdr>
+          <w:top w:val="single" w:sz="6" w:space="4" w:color="AACC99"/>
+          <w:left w:val="single" w:sz="6" w:space="4" w:color="AACC99"/>
+          <w:bottom w:val="single" w:sz="6" w:space="4" w:color="AACC99"/>
+          <w:right w:val="single" w:sz="6" w:space="4" w:color="AACC99"/>
+        </w:pBdr>
+        <w:shd w:val="clear" w:color="auto" w:fill="EEFFCC"/>
+        <w:tabs>
+          <w:tab w:val="left" w:pos="916"/>
+          <w:tab w:val="left" w:pos="1832"/>
+          <w:tab w:val="left" w:pos="2748"/>
+          <w:tab w:val="left" w:pos="3664"/>
+          <w:tab w:val="left" w:pos="4580"/>
+          <w:tab w:val="left" w:pos="5496"/>
+          <w:tab w:val="left" w:pos="6412"/>
+          <w:tab w:val="left" w:pos="7328"/>
+          <w:tab w:val="left" w:pos="8244"/>
+          <w:tab w:val="left" w:pos="9160"/>
+          <w:tab w:val="left" w:pos="10076"/>
+          <w:tab w:val="left" w:pos="10992"/>
+          <w:tab w:val="left" w:pos="11908"/>
+          <w:tab w:val="left" w:pos="12824"/>
+          <w:tab w:val="left" w:pos="13740"/>
+          <w:tab w:val="left" w:pos="14656"/>
+        </w:tabs>
+        <w:spacing w:after="0" w:line="278" w:lineRule="atLeast"/>
+        <w:rPr>
+          <w:rFonts w:ascii="Courier New" w:eastAsia="Times New Roman" w:hAnsi="Courier New" w:cs="Courier New"/>
+          <w:color w:val="333333"/>
+          <w:sz w:val="23"/>
+          <w:szCs w:val="23"/>
+          <w:lang w:val="fr-CH" w:eastAsia="de-CH"/>
+        </w:rPr>
+      </w:pPr>
+      <w:r>
+        <w:rPr>
+          <w:rFonts w:ascii="Courier New" w:eastAsia="Times New Roman" w:hAnsi="Courier New" w:cs="Courier New"/>
+          <w:color w:val="333333"/>
+          <w:sz w:val="23"/>
+          <w:szCs w:val="23"/>
+          <w:lang w:val="fr-CH" w:eastAsia="de-CH"/>
+        </w:rPr>
+        <w:t xml:space="preserve">PORT </w:t>
+      </w:r>
+      <w:r>
+        <w:rPr>
+          <w:rFonts w:ascii="Courier New" w:eastAsia="Times New Roman" w:hAnsi="Courier New" w:cs="Courier New"/>
+          <w:color w:val="666666"/>
+          <w:sz w:val="23"/>
+          <w:szCs w:val="23"/>
+          <w:lang w:val="fr-CH" w:eastAsia="de-CH"/>
+        </w:rPr>
+        <w:t>=</w:t>
+      </w:r>
+      <w:r>
+        <w:rPr>
+          <w:rFonts w:ascii="Courier New" w:eastAsia="Times New Roman" w:hAnsi="Courier New" w:cs="Courier New"/>
+          <w:color w:val="333333"/>
+          <w:sz w:val="23"/>
+          <w:szCs w:val="23"/>
+          <w:lang w:val="fr-CH" w:eastAsia="de-CH"/>
+        </w:rPr>
+        <w:t xml:space="preserve"> </w:t>
+      </w:r>
+      <w:r>
+        <w:rPr>
+          <w:rFonts w:ascii="Courier New" w:eastAsia="Times New Roman" w:hAnsi="Courier New" w:cs="Courier New"/>
+          <w:color w:val="208050"/>
+          <w:sz w:val="23"/>
+          <w:szCs w:val="23"/>
+          <w:lang w:val="fr-CH" w:eastAsia="de-CH"/>
+        </w:rPr>
+        <w:t>8000</w:t>
+      </w:r>
+    </w:p>
+    <w:p>
+      <w:pPr>
+        <w:pBdr>
+          <w:top w:val="single" w:sz="6" w:space="4" w:color="AACC99"/>
+          <w:left w:val="single" w:sz="6" w:space="4" w:color="AACC99"/>
+          <w:bottom w:val="single" w:sz="6" w:space="4" w:color="AACC99"/>
+          <w:right w:val="single" w:sz="6" w:space="4" w:color="AACC99"/>
+        </w:pBdr>
+        <w:shd w:val="clear" w:color="auto" w:fill="EEFFCC"/>
+        <w:tabs>
+          <w:tab w:val="left" w:pos="916"/>
+          <w:tab w:val="left" w:pos="1832"/>
+          <w:tab w:val="left" w:pos="2748"/>
+          <w:tab w:val="left" w:pos="3664"/>
+          <w:tab w:val="left" w:pos="4580"/>
+          <w:tab w:val="left" w:pos="5496"/>
+          <w:tab w:val="left" w:pos="6412"/>
+          <w:tab w:val="left" w:pos="7328"/>
+          <w:tab w:val="left" w:pos="8244"/>
+          <w:tab w:val="left" w:pos="9160"/>
+          <w:tab w:val="left" w:pos="10076"/>
+          <w:tab w:val="left" w:pos="10992"/>
+          <w:tab w:val="left" w:pos="11908"/>
+          <w:tab w:val="left" w:pos="12824"/>
+          <w:tab w:val="left" w:pos="13740"/>
+          <w:tab w:val="left" w:pos="14656"/>
+        </w:tabs>
+        <w:spacing w:after="0" w:line="278" w:lineRule="atLeast"/>
+        <w:rPr>
+          <w:rFonts w:ascii="Courier New" w:eastAsia="Times New Roman" w:hAnsi="Courier New" w:cs="Courier New"/>
+          <w:color w:val="333333"/>
+          <w:sz w:val="23"/>
+          <w:szCs w:val="23"/>
+          <w:lang w:val="fr-CH" w:eastAsia="de-CH"/>
+        </w:rPr>
+      </w:pPr>
+    </w:p>
+    <w:p>
+      <w:pPr>
+        <w:pBdr>
+          <w:top w:val="single" w:sz="6" w:space="4" w:color="AACC99"/>
+          <w:left w:val="single" w:sz="6" w:space="4" w:color="AACC99"/>
+          <w:bottom w:val="single" w:sz="6" w:space="4" w:color="AACC99"/>
+          <w:right w:val="single" w:sz="6" w:space="4" w:color="AACC99"/>
+        </w:pBdr>
+        <w:shd w:val="clear" w:color="auto" w:fill="EEFFCC"/>
+        <w:tabs>
+          <w:tab w:val="left" w:pos="916"/>
+          <w:tab w:val="left" w:pos="1832"/>
+          <w:tab w:val="left" w:pos="2748"/>
+          <w:tab w:val="left" w:pos="3664"/>
+          <w:tab w:val="left" w:pos="4580"/>
+          <w:tab w:val="left" w:pos="5496"/>
+          <w:tab w:val="left" w:pos="6412"/>
+          <w:tab w:val="left" w:pos="7328"/>
+          <w:tab w:val="left" w:pos="8244"/>
+          <w:tab w:val="left" w:pos="9160"/>
+          <w:tab w:val="left" w:pos="10076"/>
+          <w:tab w:val="left" w:pos="10992"/>
+          <w:tab w:val="left" w:pos="11908"/>
+          <w:tab w:val="left" w:pos="12824"/>
+          <w:tab w:val="left" w:pos="13740"/>
+          <w:tab w:val="left" w:pos="14656"/>
+        </w:tabs>
+        <w:spacing w:after="0" w:line="278" w:lineRule="atLeast"/>
+        <w:rPr>
+          <w:rFonts w:ascii="Courier New" w:eastAsia="Times New Roman" w:hAnsi="Courier New" w:cs="Courier New"/>
+          <w:color w:val="333333"/>
+          <w:sz w:val="23"/>
+          <w:szCs w:val="23"/>
+          <w:lang w:eastAsia="de-CH"/>
+        </w:rPr>
+      </w:pPr>
+      <w:r>
+        <w:rPr>
+          <w:rFonts w:ascii="Courier New" w:eastAsia="Times New Roman" w:hAnsi="Courier New" w:cs="Courier New"/>
+          <w:color w:val="333333"/>
+          <w:sz w:val="23"/>
+          <w:szCs w:val="23"/>
+          <w:lang w:eastAsia="de-CH"/>
+        </w:rPr>
+        <w:t xml:space="preserve">Handler </w:t>
+      </w:r>
+      <w:r>
+        <w:rPr>
+          <w:rFonts w:ascii="Courier New" w:eastAsia="Times New Roman" w:hAnsi="Courier New" w:cs="Courier New"/>
+          <w:color w:val="666666"/>
+          <w:sz w:val="23"/>
+          <w:szCs w:val="23"/>
+          <w:lang w:eastAsia="de-CH"/>
+        </w:rPr>
+        <w:t>=</w:t>
+      </w:r>
+      <w:r>
+        <w:rPr>
+          <w:rFonts w:ascii="Courier New" w:eastAsia="Times New Roman" w:hAnsi="Courier New" w:cs="Courier New"/>
+          <w:color w:val="333333"/>
+          <w:sz w:val="23"/>
+          <w:szCs w:val="23"/>
+          <w:lang w:eastAsia="de-CH"/>
+        </w:rPr>
+        <w:t xml:space="preserve"> </w:t>
+      </w:r>
+      <w:proofErr w:type="spellStart"/>
+      <w:r>
+        <w:rPr>
+          <w:rFonts w:ascii="Courier New" w:eastAsia="Times New Roman" w:hAnsi="Courier New" w:cs="Courier New"/>
+          <w:color w:val="333333"/>
+          <w:sz w:val="23"/>
+          <w:szCs w:val="23"/>
+          <w:lang w:eastAsia="de-CH"/>
+        </w:rPr>
+        <w:t>http</w:t>
+      </w:r>
+      <w:r>
+        <w:rPr>
+          <w:rFonts w:ascii="Courier New" w:eastAsia="Times New Roman" w:hAnsi="Courier New" w:cs="Courier New"/>
+          <w:color w:val="666666"/>
+          <w:sz w:val="23"/>
+          <w:szCs w:val="23"/>
+          <w:lang w:eastAsia="de-CH"/>
+        </w:rPr>
+        <w:t>.</w:t>
+      </w:r>
+      <w:r>
+        <w:rPr>
+          <w:rFonts w:ascii="Courier New" w:eastAsia="Times New Roman" w:hAnsi="Courier New" w:cs="Courier New"/>
+          <w:color w:val="333333"/>
+          <w:sz w:val="23"/>
+          <w:szCs w:val="23"/>
+          <w:lang w:eastAsia="de-CH"/>
+        </w:rPr>
+        <w:t>server</w:t>
+      </w:r>
+      <w:r>
+        <w:rPr>
+          <w:rFonts w:ascii="Courier New" w:eastAsia="Times New Roman" w:hAnsi="Courier New" w:cs="Courier New"/>
+          <w:color w:val="666666"/>
+          <w:sz w:val="23"/>
+          <w:szCs w:val="23"/>
+          <w:lang w:eastAsia="de-CH"/>
+        </w:rPr>
+        <w:t>.</w:t>
+      </w:r>
+      <w:r>
+        <w:rPr>
+          <w:rFonts w:ascii="Courier New" w:eastAsia="Times New Roman" w:hAnsi="Courier New" w:cs="Courier New"/>
+          <w:color w:val="333333"/>
+          <w:sz w:val="23"/>
+          <w:szCs w:val="23"/>
+          <w:lang w:eastAsia="de-CH"/>
+        </w:rPr>
+        <w:t>SimpleHTTPRequestHandler</w:t>
+      </w:r>
+      <w:proofErr w:type="spellEnd"/>
+    </w:p>
+    <w:p>
+      <w:pPr>
+        <w:pBdr>
+          <w:top w:val="single" w:sz="6" w:space="4" w:color="AACC99"/>
+          <w:left w:val="single" w:sz="6" w:space="4" w:color="AACC99"/>
+          <w:bottom w:val="single" w:sz="6" w:space="4" w:color="AACC99"/>
+          <w:right w:val="single" w:sz="6" w:space="4" w:color="AACC99"/>
+        </w:pBdr>
+        <w:shd w:val="clear" w:color="auto" w:fill="EEFFCC"/>
+        <w:tabs>
+          <w:tab w:val="left" w:pos="916"/>
+          <w:tab w:val="left" w:pos="1832"/>
+          <w:tab w:val="left" w:pos="2748"/>
+          <w:tab w:val="left" w:pos="3664"/>
+          <w:tab w:val="left" w:pos="4580"/>
+          <w:tab w:val="left" w:pos="5496"/>
+          <w:tab w:val="left" w:pos="6412"/>
+          <w:tab w:val="left" w:pos="7328"/>
+          <w:tab w:val="left" w:pos="8244"/>
+          <w:tab w:val="left" w:pos="9160"/>
+          <w:tab w:val="left" w:pos="10076"/>
+          <w:tab w:val="left" w:pos="10992"/>
+          <w:tab w:val="left" w:pos="11908"/>
+          <w:tab w:val="left" w:pos="12824"/>
+          <w:tab w:val="left" w:pos="13740"/>
+          <w:tab w:val="left" w:pos="14656"/>
+        </w:tabs>
+        <w:spacing w:after="0" w:line="278" w:lineRule="atLeast"/>
+        <w:rPr>
+          <w:rFonts w:ascii="Courier New" w:eastAsia="Times New Roman" w:hAnsi="Courier New" w:cs="Courier New"/>
+          <w:color w:val="333333"/>
+          <w:sz w:val="23"/>
+          <w:szCs w:val="23"/>
+          <w:lang w:eastAsia="de-CH"/>
+        </w:rPr>
+      </w:pPr>
+    </w:p>
+    <w:p>
+      <w:pPr>
+        <w:pBdr>
+          <w:top w:val="single" w:sz="6" w:space="4" w:color="AACC99"/>
+          <w:left w:val="single" w:sz="6" w:space="4" w:color="AACC99"/>
+          <w:bottom w:val="single" w:sz="6" w:space="4" w:color="AACC99"/>
+          <w:right w:val="single" w:sz="6" w:space="4" w:color="AACC99"/>
+        </w:pBdr>
+        <w:shd w:val="clear" w:color="auto" w:fill="EEFFCC"/>
+        <w:tabs>
+          <w:tab w:val="left" w:pos="916"/>
+          <w:tab w:val="left" w:pos="1832"/>
+          <w:tab w:val="left" w:pos="2748"/>
+          <w:tab w:val="left" w:pos="3664"/>
+          <w:tab w:val="left" w:pos="4580"/>
+          <w:tab w:val="left" w:pos="5496"/>
+          <w:tab w:val="left" w:pos="6412"/>
+          <w:tab w:val="left" w:pos="7328"/>
+          <w:tab w:val="left" w:pos="8244"/>
+          <w:tab w:val="left" w:pos="9160"/>
+          <w:tab w:val="left" w:pos="10076"/>
+          <w:tab w:val="left" w:pos="10992"/>
+          <w:tab w:val="left" w:pos="11908"/>
+          <w:tab w:val="left" w:pos="12824"/>
+          <w:tab w:val="left" w:pos="13740"/>
+          <w:tab w:val="left" w:pos="14656"/>
+        </w:tabs>
+        <w:spacing w:after="0" w:line="278" w:lineRule="atLeast"/>
+        <w:rPr>
+          <w:rFonts w:ascii="Courier New" w:eastAsia="Times New Roman" w:hAnsi="Courier New" w:cs="Courier New"/>
+          <w:color w:val="333333"/>
+          <w:sz w:val="23"/>
+          <w:szCs w:val="23"/>
+          <w:lang w:eastAsia="de-CH"/>
+        </w:rPr>
+      </w:pPr>
+      <w:proofErr w:type="spellStart"/>
+      <w:r>
+        <w:rPr>
+          <w:rFonts w:ascii="Courier New" w:eastAsia="Times New Roman" w:hAnsi="Courier New" w:cs="Courier New"/>
+          <w:color w:val="333333"/>
+          <w:sz w:val="23"/>
+          <w:szCs w:val="23"/>
+          <w:lang w:eastAsia="de-CH"/>
+        </w:rPr>
+        <w:t>httpd</w:t>
+      </w:r>
+      <w:proofErr w:type="spellEnd"/>
+      <w:r>
+        <w:rPr>
+          <w:rFonts w:ascii="Courier New" w:eastAsia="Times New Roman" w:hAnsi="Courier New" w:cs="Courier New"/>
+          <w:color w:val="333333"/>
+          <w:sz w:val="23"/>
+          <w:szCs w:val="23"/>
+          <w:lang w:eastAsia="de-CH"/>
+        </w:rPr>
+        <w:t xml:space="preserve"> </w:t>
+      </w:r>
+      <w:r>
+        <w:rPr>
+          <w:rFonts w:ascii="Courier New" w:eastAsia="Times New Roman" w:hAnsi="Courier New" w:cs="Courier New"/>
+          <w:color w:val="666666"/>
+          <w:sz w:val="23"/>
+          <w:szCs w:val="23"/>
+          <w:lang w:eastAsia="de-CH"/>
+        </w:rPr>
+        <w:t>=</w:t>
+      </w:r>
+      <w:r>
+        <w:rPr>
+          <w:rFonts w:ascii="Courier New" w:eastAsia="Times New Roman" w:hAnsi="Courier New" w:cs="Courier New"/>
+          <w:color w:val="333333"/>
+          <w:sz w:val="23"/>
+          <w:szCs w:val="23"/>
+          <w:lang w:eastAsia="de-CH"/>
+        </w:rPr>
+        <w:t xml:space="preserve"> </w:t>
+      </w:r>
+      <w:proofErr w:type="spellStart"/>
+      <w:r>
+        <w:rPr>
+          <w:rFonts w:ascii="Courier New" w:eastAsia="Times New Roman" w:hAnsi="Courier New" w:cs="Courier New"/>
+          <w:color w:val="333333"/>
+          <w:sz w:val="23"/>
+          <w:szCs w:val="23"/>
+          <w:lang w:eastAsia="de-CH"/>
+        </w:rPr>
+        <w:t>socketserver</w:t>
+      </w:r>
+      <w:r>
+        <w:rPr>
+          <w:rFonts w:ascii="Courier New" w:eastAsia="Times New Roman" w:hAnsi="Courier New" w:cs="Courier New"/>
+          <w:color w:val="666666"/>
+          <w:sz w:val="23"/>
+          <w:szCs w:val="23"/>
+          <w:lang w:eastAsia="de-CH"/>
+        </w:rPr>
+        <w:t>.</w:t>
+      </w:r>
+      <w:r>
+        <w:rPr>
+          <w:rFonts w:ascii="Courier New" w:eastAsia="Times New Roman" w:hAnsi="Courier New" w:cs="Courier New"/>
+          <w:color w:val="333333"/>
+          <w:sz w:val="23"/>
+          <w:szCs w:val="23"/>
+          <w:lang w:eastAsia="de-CH"/>
+        </w:rPr>
+        <w:t>TCPServer</w:t>
+      </w:r>
+      <w:proofErr w:type="spellEnd"/>
+      <w:r>
+        <w:rPr>
+          <w:rFonts w:ascii="Courier New" w:eastAsia="Times New Roman" w:hAnsi="Courier New" w:cs="Courier New"/>
+          <w:color w:val="333333"/>
+          <w:sz w:val="23"/>
+          <w:szCs w:val="23"/>
+          <w:lang w:eastAsia="de-CH"/>
+        </w:rPr>
+        <w:t>((</w:t>
+      </w:r>
+      <w:r>
+        <w:rPr>
+          <w:rFonts w:ascii="Courier New" w:eastAsia="Times New Roman" w:hAnsi="Courier New" w:cs="Courier New"/>
+          <w:color w:val="4070A0"/>
+          <w:sz w:val="23"/>
+          <w:szCs w:val="23"/>
+          <w:lang w:eastAsia="de-CH"/>
+        </w:rPr>
+        <w:t>""</w:t>
+      </w:r>
+      <w:r>
+        <w:rPr>
+          <w:rFonts w:ascii="Courier New" w:eastAsia="Times New Roman" w:hAnsi="Courier New" w:cs="Courier New"/>
+          <w:color w:val="333333"/>
+          <w:sz w:val="23"/>
+          <w:szCs w:val="23"/>
+          <w:lang w:eastAsia="de-CH"/>
+        </w:rPr>
+        <w:t>, PORT), Handler)</w:t>
+      </w:r>
+    </w:p>
+    <w:p>
+      <w:pPr>
+        <w:pBdr>
+          <w:top w:val="single" w:sz="6" w:space="4" w:color="AACC99"/>
+          <w:left w:val="single" w:sz="6" w:space="4" w:color="AACC99"/>
+          <w:bottom w:val="single" w:sz="6" w:space="4" w:color="AACC99"/>
+          <w:right w:val="single" w:sz="6" w:space="4" w:color="AACC99"/>
+        </w:pBdr>
+        <w:shd w:val="clear" w:color="auto" w:fill="EEFFCC"/>
+        <w:tabs>
+          <w:tab w:val="left" w:pos="916"/>
+          <w:tab w:val="left" w:pos="1832"/>
+          <w:tab w:val="left" w:pos="2748"/>
+          <w:tab w:val="left" w:pos="3664"/>
+          <w:tab w:val="left" w:pos="4580"/>
+          <w:tab w:val="left" w:pos="5496"/>
+          <w:tab w:val="left" w:pos="6412"/>
+          <w:tab w:val="left" w:pos="7328"/>
+          <w:tab w:val="left" w:pos="8244"/>
+          <w:tab w:val="left" w:pos="9160"/>
+          <w:tab w:val="left" w:pos="10076"/>
+          <w:tab w:val="left" w:pos="10992"/>
+          <w:tab w:val="left" w:pos="11908"/>
+          <w:tab w:val="left" w:pos="12824"/>
+          <w:tab w:val="left" w:pos="13740"/>
+          <w:tab w:val="left" w:pos="14656"/>
+        </w:tabs>
+        <w:spacing w:after="0" w:line="278" w:lineRule="atLeast"/>
+        <w:rPr>
+          <w:rFonts w:ascii="Courier New" w:eastAsia="Times New Roman" w:hAnsi="Courier New" w:cs="Courier New"/>
+          <w:color w:val="333333"/>
+          <w:sz w:val="23"/>
+          <w:szCs w:val="23"/>
+          <w:lang w:eastAsia="de-CH"/>
+        </w:rPr>
+      </w:pPr>
+    </w:p>
+    <w:p>
+      <w:pPr>
+        <w:pBdr>
+          <w:top w:val="single" w:sz="6" w:space="4" w:color="AACC99"/>
+          <w:left w:val="single" w:sz="6" w:space="4" w:color="AACC99"/>
+          <w:bottom w:val="single" w:sz="6" w:space="4" w:color="AACC99"/>
+          <w:right w:val="single" w:sz="6" w:space="4" w:color="AACC99"/>
+        </w:pBdr>
+        <w:shd w:val="clear" w:color="auto" w:fill="EEFFCC"/>
+        <w:tabs>
+          <w:tab w:val="left" w:pos="916"/>
+          <w:tab w:val="left" w:pos="1832"/>
+          <w:tab w:val="left" w:pos="2748"/>
+          <w:tab w:val="left" w:pos="3664"/>
+          <w:tab w:val="left" w:pos="4580"/>
+          <w:tab w:val="left" w:pos="5496"/>
+          <w:tab w:val="left" w:pos="6412"/>
+          <w:tab w:val="left" w:pos="7328"/>
+          <w:tab w:val="left" w:pos="8244"/>
+          <w:tab w:val="left" w:pos="9160"/>
+          <w:tab w:val="left" w:pos="10076"/>
+          <w:tab w:val="left" w:pos="10992"/>
+          <w:tab w:val="left" w:pos="11908"/>
+          <w:tab w:val="left" w:pos="12824"/>
+          <w:tab w:val="left" w:pos="13740"/>
+          <w:tab w:val="left" w:pos="14656"/>
+        </w:tabs>
+        <w:spacing w:after="0" w:line="278" w:lineRule="atLeast"/>
+        <w:rPr>
+          <w:rFonts w:ascii="Courier New" w:eastAsia="Times New Roman" w:hAnsi="Courier New" w:cs="Courier New"/>
+          <w:color w:val="333333"/>
+          <w:sz w:val="23"/>
+          <w:szCs w:val="23"/>
+          <w:lang w:val="fr-CH" w:eastAsia="de-CH"/>
+        </w:rPr>
+      </w:pPr>
+      <w:proofErr w:type="spellStart"/>
+      <w:r>
+        <w:rPr>
+          <w:rFonts w:ascii="Courier New" w:eastAsia="Times New Roman" w:hAnsi="Courier New" w:cs="Courier New"/>
+          <w:color w:val="007020"/>
+          <w:sz w:val="23"/>
+          <w:szCs w:val="23"/>
+          <w:lang w:val="fr-CH" w:eastAsia="de-CH"/>
+        </w:rPr>
+        <w:t>print</w:t>
+      </w:r>
+      <w:proofErr w:type="spellEnd"/>
+      <w:r>
+        <w:rPr>
+          <w:rFonts w:ascii="Courier New" w:eastAsia="Times New Roman" w:hAnsi="Courier New" w:cs="Courier New"/>
+          <w:color w:val="333333"/>
+          <w:sz w:val="23"/>
+          <w:szCs w:val="23"/>
+          <w:lang w:val="fr-CH" w:eastAsia="de-CH"/>
+        </w:rPr>
+        <w:t>(</w:t>
+      </w:r>
+      <w:r>
+        <w:rPr>
+          <w:rFonts w:ascii="Courier New" w:eastAsia="Times New Roman" w:hAnsi="Courier New" w:cs="Courier New"/>
+          <w:color w:val="4070A0"/>
+          <w:sz w:val="23"/>
+          <w:szCs w:val="23"/>
+          <w:lang w:val="fr-CH" w:eastAsia="de-CH"/>
+        </w:rPr>
+        <w:t>"</w:t>
+      </w:r>
+      <w:proofErr w:type="spellStart"/>
+      <w:r>
+        <w:rPr>
+          <w:rFonts w:ascii="Courier New" w:eastAsia="Times New Roman" w:hAnsi="Courier New" w:cs="Courier New"/>
+          <w:color w:val="4070A0"/>
+          <w:sz w:val="23"/>
+          <w:szCs w:val="23"/>
+          <w:lang w:val="fr-CH" w:eastAsia="de-CH"/>
+        </w:rPr>
+        <w:t>serving</w:t>
+      </w:r>
+      <w:proofErr w:type="spellEnd"/>
+      <w:r>
+        <w:rPr>
+          <w:rFonts w:ascii="Courier New" w:eastAsia="Times New Roman" w:hAnsi="Courier New" w:cs="Courier New"/>
+          <w:color w:val="4070A0"/>
+          <w:sz w:val="23"/>
+          <w:szCs w:val="23"/>
+          <w:lang w:val="fr-CH" w:eastAsia="de-CH"/>
+        </w:rPr>
+        <w:t xml:space="preserve"> at port"</w:t>
+      </w:r>
+      <w:r>
+        <w:rPr>
+          <w:rFonts w:ascii="Courier New" w:eastAsia="Times New Roman" w:hAnsi="Courier New" w:cs="Courier New"/>
+          <w:color w:val="333333"/>
+          <w:sz w:val="23"/>
+          <w:szCs w:val="23"/>
+          <w:lang w:val="fr-CH" w:eastAsia="de-CH"/>
+        </w:rPr>
+        <w:t>, PORT)</w:t>
+      </w:r>
+    </w:p>
+    <w:p>
+      <w:pPr>
+        <w:pBdr>
+          <w:top w:val="single" w:sz="6" w:space="4" w:color="AACC99"/>
+          <w:left w:val="single" w:sz="6" w:space="4" w:color="AACC99"/>
+          <w:bottom w:val="single" w:sz="6" w:space="4" w:color="AACC99"/>
+          <w:right w:val="single" w:sz="6" w:space="4" w:color="AACC99"/>
+        </w:pBdr>
+        <w:shd w:val="clear" w:color="auto" w:fill="EEFFCC"/>
+        <w:tabs>
+          <w:tab w:val="left" w:pos="916"/>
+          <w:tab w:val="left" w:pos="1832"/>
+          <w:tab w:val="left" w:pos="2748"/>
+          <w:tab w:val="left" w:pos="3664"/>
+          <w:tab w:val="left" w:pos="4580"/>
+          <w:tab w:val="left" w:pos="5496"/>
+          <w:tab w:val="left" w:pos="6412"/>
+          <w:tab w:val="left" w:pos="7328"/>
+          <w:tab w:val="left" w:pos="8244"/>
+          <w:tab w:val="left" w:pos="9160"/>
+          <w:tab w:val="left" w:pos="10076"/>
+          <w:tab w:val="left" w:pos="10992"/>
+          <w:tab w:val="left" w:pos="11908"/>
+          <w:tab w:val="left" w:pos="12824"/>
+          <w:tab w:val="left" w:pos="13740"/>
+          <w:tab w:val="left" w:pos="14656"/>
+        </w:tabs>
+        <w:spacing w:after="0" w:line="278" w:lineRule="atLeast"/>
+        <w:rPr>
+          <w:rFonts w:ascii="Courier New" w:eastAsia="Times New Roman" w:hAnsi="Courier New" w:cs="Courier New"/>
+          <w:color w:val="333333"/>
+          <w:sz w:val="23"/>
+          <w:szCs w:val="23"/>
+          <w:lang w:eastAsia="de-CH"/>
+        </w:rPr>
+      </w:pPr>
+      <w:proofErr w:type="spellStart"/>
+      <w:r>
+        <w:rPr>
+          <w:rFonts w:ascii="Courier New" w:eastAsia="Times New Roman" w:hAnsi="Courier New" w:cs="Courier New"/>
+          <w:color w:val="333333"/>
+          <w:sz w:val="23"/>
+          <w:szCs w:val="23"/>
+          <w:lang w:eastAsia="de-CH"/>
+        </w:rPr>
+        <w:t>httpd</w:t>
+      </w:r>
+      <w:r>
+        <w:rPr>
+          <w:rFonts w:ascii="Courier New" w:eastAsia="Times New Roman" w:hAnsi="Courier New" w:cs="Courier New"/>
+          <w:color w:val="666666"/>
+          <w:sz w:val="23"/>
+          <w:szCs w:val="23"/>
+          <w:lang w:eastAsia="de-CH"/>
+        </w:rPr>
+        <w:t>.</w:t>
+      </w:r>
+      <w:r>
+        <w:rPr>
+          <w:rFonts w:ascii="Courier New" w:eastAsia="Times New Roman" w:hAnsi="Courier New" w:cs="Courier New"/>
+          <w:color w:val="333333"/>
+          <w:sz w:val="23"/>
+          <w:szCs w:val="23"/>
+          <w:lang w:eastAsia="de-CH"/>
+        </w:rPr>
+        <w:t>serve_forever</w:t>
+      </w:r>
+      <w:proofErr w:type="spellEnd"/>
+      <w:r>
+        <w:rPr>
+          <w:rFonts w:ascii="Courier New" w:eastAsia="Times New Roman" w:hAnsi="Courier New" w:cs="Courier New"/>
+          <w:color w:val="333333"/>
+          <w:sz w:val="23"/>
+          <w:szCs w:val="23"/>
+          <w:lang w:eastAsia="de-CH"/>
+        </w:rPr>
+        <w:t>()</w:t>
+      </w:r>
+    </w:p>
+    <w:p>
+      <w:r>
+        <w:t>Als Handler ist hier noch der http-</w:t>
+      </w:r>
+      <w:proofErr w:type="spellStart"/>
+      <w:r>
+        <w:t>Requesthandler</w:t>
+      </w:r>
+      <w:proofErr w:type="spellEnd"/>
+      <w:r>
+        <w:t xml:space="preserve"> festgelegt. Meine Arbeit bestand nun darin, diesen zu ersetzen. Dazu muss ich wissen was ein Handler alles beinhalten muss. Zuerst kommt die Request im Webserver an. Diese muss </w:t>
+      </w:r>
+      <w:proofErr w:type="spellStart"/>
+      <w:r>
+        <w:t>geparsed</w:t>
+      </w:r>
+      <w:proofErr w:type="spellEnd"/>
+      <w:r>
+        <w:t xml:space="preserve"> und somit in Teile zerlegt werden. Dann wird die Anfrage bearbeitet und eine Response gesendet. Ich habe nun also einen </w:t>
+      </w:r>
+      <w:proofErr w:type="spellStart"/>
+      <w:r>
+        <w:t>Requestparser</w:t>
+      </w:r>
+      <w:proofErr w:type="spellEnd"/>
+      <w:r>
+        <w:t xml:space="preserve"> erstellt, welcher ein </w:t>
+      </w:r>
+      <w:proofErr w:type="spellStart"/>
+      <w:r>
+        <w:t>Dictionary</w:t>
+      </w:r>
+      <w:proofErr w:type="spellEnd"/>
+      <w:r>
+        <w:t xml:space="preserve"> mit dem Inhalt des Headers erstellt und sofern vorhanden den Body speichert. Danach wird die Methode getestet. Je nach Methode wird dann ein entsprechender Responseheader mithilfe des </w:t>
+      </w:r>
+      <w:proofErr w:type="spellStart"/>
+      <w:r>
+        <w:t>Dictionarys</w:t>
+      </w:r>
+      <w:proofErr w:type="spellEnd"/>
+      <w:r>
+        <w:t xml:space="preserve"> erstellt und das File bearbeitet oder gesendet. Mein Handler kann nur PUT und GET bearbeiten. Falls nun also eine andere Methode eingeht oder das File bei GET nicht vorhanden ist, wird eine </w:t>
+      </w:r>
+      <w:proofErr w:type="spellStart"/>
+      <w:r>
+        <w:t>Errorresponse</w:t>
+      </w:r>
+      <w:proofErr w:type="spellEnd"/>
+      <w:r>
+        <w:t xml:space="preserve"> mit entsprechendem Statuscode zurück gesendet.</w:t>
+      </w:r>
       <w:r>
         <w:br w:type="page"/>
       </w:r>
@@ -4234,7 +5253,7 @@
             <w:noProof/>
             <w:lang w:val="de-DE"/>
           </w:rPr>
-          <w:t>11</w:t>
+          <w:t>12</w:t>
         </w:r>
         <w:r>
           <w:fldChar w:fldCharType="end"/>
@@ -4916,6 +5935,26 @@
       <w:color w:val="2E74B5" w:themeColor="accent1" w:themeShade="BF"/>
     </w:rPr>
   </w:style>
+  <w:style w:type="paragraph" w:styleId="berschrift5">
+    <w:name w:val="heading 5"/>
+    <w:basedOn w:val="Standard"/>
+    <w:next w:val="Standard"/>
+    <w:link w:val="berschrift5Zchn"/>
+    <w:uiPriority w:val="9"/>
+    <w:unhideWhenUsed/>
+    <w:qFormat/>
+    <w:rsid w:val="00B32489"/>
+    <w:pPr>
+      <w:keepNext/>
+      <w:keepLines/>
+      <w:spacing w:before="40" w:after="0"/>
+      <w:outlineLvl w:val="4"/>
+    </w:pPr>
+    <w:rPr>
+      <w:rFonts w:asciiTheme="majorHAnsi" w:eastAsiaTheme="majorEastAsia" w:hAnsiTheme="majorHAnsi" w:cstheme="majorBidi"/>
+      <w:color w:val="2E74B5" w:themeColor="accent1" w:themeShade="BF"/>
+    </w:rPr>
+  </w:style>
   <w:style w:type="character" w:default="1" w:styleId="Absatz-Standardschriftart">
     <w:name w:val="Default Paragraph Font"/>
     <w:uiPriority w:val="1"/>
@@ -5229,6 +6268,57 @@
       <w:sz w:val="18"/>
       <w:szCs w:val="18"/>
     </w:rPr>
+  </w:style>
+  <w:style w:type="character" w:customStyle="1" w:styleId="berschrift5Zchn">
+    <w:name w:val="Überschrift 5 Zchn"/>
+    <w:basedOn w:val="Absatz-Standardschriftart"/>
+    <w:link w:val="berschrift5"/>
+    <w:uiPriority w:val="9"/>
+    <w:rsid w:val="00B32489"/>
+    <w:rPr>
+      <w:rFonts w:asciiTheme="majorHAnsi" w:eastAsiaTheme="majorEastAsia" w:hAnsiTheme="majorHAnsi" w:cstheme="majorBidi"/>
+      <w:color w:val="2E74B5" w:themeColor="accent1" w:themeShade="BF"/>
+    </w:rPr>
+  </w:style>
+  <w:style w:type="character" w:customStyle="1" w:styleId="kn">
+    <w:name w:val="kn"/>
+    <w:basedOn w:val="Absatz-Standardschriftart"/>
+    <w:rsid w:val="00EB563F"/>
+  </w:style>
+  <w:style w:type="character" w:customStyle="1" w:styleId="nn">
+    <w:name w:val="nn"/>
+    <w:basedOn w:val="Absatz-Standardschriftart"/>
+    <w:rsid w:val="00EB563F"/>
+  </w:style>
+  <w:style w:type="character" w:customStyle="1" w:styleId="n">
+    <w:name w:val="n"/>
+    <w:basedOn w:val="Absatz-Standardschriftart"/>
+    <w:rsid w:val="00EB563F"/>
+  </w:style>
+  <w:style w:type="character" w:customStyle="1" w:styleId="o">
+    <w:name w:val="o"/>
+    <w:basedOn w:val="Absatz-Standardschriftart"/>
+    <w:rsid w:val="00EB563F"/>
+  </w:style>
+  <w:style w:type="character" w:customStyle="1" w:styleId="mi">
+    <w:name w:val="mi"/>
+    <w:basedOn w:val="Absatz-Standardschriftart"/>
+    <w:rsid w:val="00EB563F"/>
+  </w:style>
+  <w:style w:type="character" w:customStyle="1" w:styleId="p">
+    <w:name w:val="p"/>
+    <w:basedOn w:val="Absatz-Standardschriftart"/>
+    <w:rsid w:val="00EB563F"/>
+  </w:style>
+  <w:style w:type="character" w:customStyle="1" w:styleId="s2">
+    <w:name w:val="s2"/>
+    <w:basedOn w:val="Absatz-Standardschriftart"/>
+    <w:rsid w:val="00EB563F"/>
+  </w:style>
+  <w:style w:type="character" w:customStyle="1" w:styleId="nb">
+    <w:name w:val="nb"/>
+    <w:basedOn w:val="Absatz-Standardschriftart"/>
+    <w:rsid w:val="00EB563F"/>
   </w:style>
 </w:styles>
 </file>
@@ -5709,11 +6799,101 @@
     <b:URL>http://www.iana.org/assignments/http-status-codes/http-status-codes.xhtml</b:URL>
     <b:RefOrder>9</b:RefOrder>
   </b:Source>
+  <b:Source>
+    <b:Tag>Jen16</b:Tag>
+    <b:SourceType>InternetSite</b:SourceType>
+    <b:Guid>{6645AB28-90C6-4DCA-8B67-66B860CC6A75}</b:Guid>
+    <b:Author>
+      <b:Author>
+        <b:NameList>
+          <b:Person>
+            <b:Last>Franke</b:Last>
+            <b:First>Jens</b:First>
+          </b:Person>
+          <b:Person>
+            <b:Last>Jaschkowski</b:Last>
+            <b:First>Josef</b:First>
+          </b:Person>
+          <b:Person>
+            <b:Last>Miller</b:Last>
+            <b:First>Alex</b:First>
+          </b:Person>
+        </b:NameList>
+      </b:Author>
+    </b:Author>
+    <b:Title>Goessner</b:Title>
+    <b:Year>2016</b:Year>
+    <b:Month>11</b:Month>
+    <b:Day>16</b:Day>
+    <b:URL>http://goessner.net/download/learn/mwt/ws2005/presentations/HTTP.pdf</b:URL>
+    <b:RefOrder>10</b:RefOrder>
+  </b:Source>
+  <b:Source>
+    <b:Tag>Web16</b:Tag>
+    <b:SourceType>InternetSite</b:SourceType>
+    <b:Guid>{329DD207-97B9-4675-91AD-DD9DD9F25DEF}</b:Guid>
+    <b:Author>
+      <b:Author>
+        <b:NameList>
+          <b:Person>
+            <b:Last>Webfoundation</b:Last>
+          </b:Person>
+        </b:NameList>
+      </b:Author>
+    </b:Author>
+    <b:Title>Webfoundation.org</b:Title>
+    <b:Year>2016</b:Year>
+    <b:Month>11</b:Month>
+    <b:Day>2</b:Day>
+    <b:URL>http://webfoundation.org/about/vision/history-of-the-web/</b:URL>
+    <b:RefOrder>11</b:RefOrder>
+  </b:Source>
+  <b:Source>
+    <b:Tag>ORe16</b:Tag>
+    <b:SourceType>InternetSite</b:SourceType>
+    <b:Guid>{8461A83D-167C-4E54-8F80-FCC9A8E6D14E}</b:Guid>
+    <b:Author>
+      <b:Author>
+        <b:NameList>
+          <b:Person>
+            <b:Last>O'Reilly</b:Last>
+          </b:Person>
+        </b:NameList>
+      </b:Author>
+    </b:Author>
+    <b:Title>High Performance Browser Networking</b:Title>
+    <b:Year>2016</b:Year>
+    <b:Month>1</b:Month>
+    <b:Day>1</b:Day>
+    <b:URL>https://hpbn.co/brief-history-of-http/</b:URL>
+    <b:RefOrder>12</b:RefOrder>
+  </b:Source>
+  <b:Source>
+    <b:Tag>Jon16</b:Tag>
+    <b:SourceType>InternetSite</b:SourceType>
+    <b:Guid>{5689A6B1-BED9-43B7-B0BC-5C2D99FE2595}</b:Guid>
+    <b:Author>
+      <b:Author>
+        <b:NameList>
+          <b:Person>
+            <b:Last>Strickland</b:Last>
+            <b:First>Jonathan</b:First>
+          </b:Person>
+        </b:NameList>
+      </b:Author>
+    </b:Author>
+    <b:Title>How Stuff Works</b:Title>
+    <b:Year>2016</b:Year>
+    <b:Month>11</b:Month>
+    <b:Day>2</b:Day>
+    <b:URL>http://computer.howstuffworks.com/internet/basics/who-owns-internet3.htm</b:URL>
+    <b:RefOrder>13</b:RefOrder>
+  </b:Source>
 </b:Sources>
 </file>
 
 <file path=customXml/itemProps1.xml><?xml version="1.0" encoding="utf-8"?>
-<ds:datastoreItem xmlns:ds="http://schemas.openxmlformats.org/officeDocument/2006/customXml" ds:itemID="{7C2FA6C8-E2AD-46BB-A3CB-A82D9B392D4D}">
+<ds:datastoreItem xmlns:ds="http://schemas.openxmlformats.org/officeDocument/2006/customXml" ds:itemID="{4E5108E0-B2BF-4593-82BC-6F222EB68815}">
   <ds:schemaRefs>
     <ds:schemaRef ds:uri="http://schemas.openxmlformats.org/officeDocument/2006/bibliography"/>
   </ds:schemaRefs>

</xml_diff>

<commit_message>
Errorresponse + html + Maturaarbeit
Ich habe einen htmltext bei der Errorresponse eingefügt und ein
index.html file erstellt. Bei der Maturaarbeit habe ich das letzte
Kapitel noch beendet.
</commit_message>
<xml_diff>
--- a/Maturaarbeit_Gianfranco_Kessler.docx
+++ b/Maturaarbeit_Gianfranco_Kessler.docx
@@ -1807,7 +1807,15 @@
         <w:t xml:space="preserve"> einer Domain, einem Webserver und teilweise aus dem Verzeichnis, in welchem sich die aufzurufenden Dateien befinden.</w:t>
       </w:r>
       <w:r>
-        <w:t xml:space="preserve"> (Aidex)</w:t>
+        <w:t xml:space="preserve"> (</w:t>
+      </w:r>
+      <w:proofErr w:type="spellStart"/>
+      <w:r>
+        <w:t>Aidex</w:t>
+      </w:r>
+      <w:proofErr w:type="spellEnd"/>
+      <w:r>
+        <w:t>)</w:t>
       </w:r>
     </w:p>
     <w:p>
@@ -2112,7 +2120,15 @@
         <w:t>, sogenannte Teilpakete,</w:t>
       </w:r>
       <w:r>
-        <w:t xml:space="preserve"> ein. Diese werden dann in der Bitübertragungsschicht physisch an den Youtube-Server gesendet. Dort werden die Datenpakete geholt und dann passieren dieselben Vorgänge in umgekehrter Reihenfolge nochmals, bis die Webseite in</w:t>
+        <w:t xml:space="preserve"> ein. Diese werden dann in der Bitübertragungsschicht physisch an den </w:t>
+      </w:r>
+      <w:proofErr w:type="spellStart"/>
+      <w:r>
+        <w:t>Youtube</w:t>
+      </w:r>
+      <w:proofErr w:type="spellEnd"/>
+      <w:r>
+        <w:t>-Server gesendet. Dort werden die Datenpakete geholt und dann passieren dieselben Vorgänge in umgekehrter Reihenfolge nochmals, bis die Webseite in</w:t>
       </w:r>
       <w:r>
         <w:t xml:space="preserve"> Google</w:t>
@@ -2150,7 +2166,15 @@
         <w:t>einfach gesagt, wie eine Sprache. So hat jedes seine eigenen Regeln wie die Grammatik, ohne welche verschiedene Systeme nicht miteinander kommunizieren können. Benutzen beide Systeme die gleiche Sprache und die gleichen Regeln, so können sie miteinander kommunizieren.</w:t>
       </w:r>
       <w:r>
-        <w:t xml:space="preserve"> (Menzerath)</w:t>
+        <w:t xml:space="preserve"> (</w:t>
+      </w:r>
+      <w:proofErr w:type="spellStart"/>
+      <w:r>
+        <w:t>Menzerath</w:t>
+      </w:r>
+      <w:proofErr w:type="spellEnd"/>
+      <w:r>
+        <w:t>)</w:t>
       </w:r>
     </w:p>
     <w:p>
@@ -2184,7 +2208,15 @@
         <w:t xml:space="preserve"> vorgeschlagen</w:t>
       </w:r>
       <w:r>
-        <w:t xml:space="preserve">. Innerhalb dieses sollte jeder Computer Daten anbieten und anfragen können, damit Wissenschaftler von überall auf der Welt miteinander kommunizieren können. </w:t>
+        <w:t xml:space="preserve">. Innerhalb dieses sollte jeder Computer Daten anbieten und </w:t>
+      </w:r>
+      <w:proofErr w:type="spellStart"/>
+      <w:r>
+        <w:t>anfragen</w:t>
+      </w:r>
+      <w:proofErr w:type="spellEnd"/>
+      <w:r>
+        <w:t xml:space="preserve"> können, damit Wissenschaftler von überall auf der Welt miteinander kommunizieren können. </w:t>
       </w:r>
       <w:r>
         <w:t xml:space="preserve">Dafür mussten die verschiedenen Computer jedoch eine gemeinsame Sprache sprechen. Dazu entwickelte Berners-Lee </w:t>
@@ -2208,7 +2240,23 @@
         <w:t xml:space="preserve"> und die URL entwickelt und so die Basis für seinen Webserver und -browser geschaffen.</w:t>
       </w:r>
       <w:r>
-        <w:t xml:space="preserve"> (Webfoundation; Jaschkowski)</w:t>
+        <w:t xml:space="preserve"> (</w:t>
+      </w:r>
+      <w:proofErr w:type="spellStart"/>
+      <w:r>
+        <w:t>Webfoundation</w:t>
+      </w:r>
+      <w:proofErr w:type="spellEnd"/>
+      <w:r>
+        <w:t xml:space="preserve">; </w:t>
+      </w:r>
+      <w:proofErr w:type="spellStart"/>
+      <w:r>
+        <w:t>Jaschkowski</w:t>
+      </w:r>
+      <w:proofErr w:type="spellEnd"/>
+      <w:r>
+        <w:t>)</w:t>
       </w:r>
     </w:p>
     <w:p>
@@ -2219,7 +2267,15 @@
         <w:t xml:space="preserve">aufe der Jahre wurden neue Versionen herausgebracht. </w:t>
       </w:r>
       <w:r>
-        <w:t>Angefangen hat das Ganze 1991 mit HTTP/0.9. Dieses ermöglichte das senden einer Anfrage für eine Datei, also einer GET-Request. Da diese Anfrage nur aus einer Zeile bestand wurde dies oft auch das One-Line  Protocol genannt. Die Response bestand nur aus einem Body mit dem Inhalt der Datei. 1996 wurde dann das HTTP/1.0 als RFC veröffentlicht</w:t>
+        <w:t xml:space="preserve">Angefangen hat das Ganze 1991 mit HTTP/0.9. Dieses ermöglichte das senden einer Anfrage für eine Datei, also einer GET-Request. Da diese Anfrage nur aus einer Zeile bestand wurde dies oft auch das </w:t>
+      </w:r>
+      <w:proofErr w:type="spellStart"/>
+      <w:r>
+        <w:t>One</w:t>
+      </w:r>
+      <w:proofErr w:type="spellEnd"/>
+      <w:r>
+        <w:t>-Line  Protocol genannt. Die Response bestand nur aus einem Body mit dem Inhalt der Datei. 1996 wurde dann das HTTP/1.0 als RFC veröffentlicht</w:t>
       </w:r>
       <w:r>
         <w:t>. Die grösste Veränderung war</w:t>
@@ -2237,7 +2293,23 @@
         <w:t xml:space="preserve"> 1999 wurde dann HTTP/1.1 publiziert. </w:t>
       </w:r>
       <w:r>
-        <w:t>Diese neue Version brachte neue Methoden wie DELETE, OPTIONS oder PUT, eine verbesserte Authentifizierung, das ermöglichen von persistenten, daher offenbleibenden Verbindungen und vieles mehr. (O’Reilly; Jaschkowski)</w:t>
+        <w:t>Diese neue Version brachte neue Methoden wie DELETE, OPTIONS oder PUT, eine verbesserte Authentifizierung, das ermöglichen von persistenten, daher offenbleibenden Verbindungen und vieles mehr. (</w:t>
+      </w:r>
+      <w:proofErr w:type="spellStart"/>
+      <w:r>
+        <w:t>O’Reilly</w:t>
+      </w:r>
+      <w:proofErr w:type="spellEnd"/>
+      <w:r>
+        <w:t xml:space="preserve">; </w:t>
+      </w:r>
+      <w:proofErr w:type="spellStart"/>
+      <w:r>
+        <w:t>Jaschkowski</w:t>
+      </w:r>
+      <w:proofErr w:type="spellEnd"/>
+      <w:r>
+        <w:t>)</w:t>
       </w:r>
     </w:p>
     <w:p>
@@ -2250,7 +2322,15 @@
         <w:t>Es ist klar, dass das Internet niemandem gehören kann, doch wer kontrolliert das http-Protokoll? Das HTTP/1.0 wurde ja als RFC 2616</w:t>
       </w:r>
       <w:r>
-        <w:t xml:space="preserve"> veröffentlicht. Diese RFC’s werden von der sogenannten Internet Society </w:t>
+        <w:t xml:space="preserve"> veröffentlicht. Diese </w:t>
+      </w:r>
+      <w:proofErr w:type="spellStart"/>
+      <w:r>
+        <w:t>RFC’s</w:t>
+      </w:r>
+      <w:proofErr w:type="spellEnd"/>
+      <w:r>
+        <w:t xml:space="preserve"> werden von der sogenannten Internet Society </w:t>
       </w:r>
       <w:r>
         <w:rPr>
@@ -2272,7 +2352,15 @@
       </w:r>
       <w:r>
         <w:lastRenderedPageBreak/>
-        <w:t>das Internet Architecture Board</w:t>
+        <w:t xml:space="preserve">das Internet </w:t>
+      </w:r>
+      <w:proofErr w:type="spellStart"/>
+      <w:r>
+        <w:t>Architecture</w:t>
+      </w:r>
+      <w:proofErr w:type="spellEnd"/>
+      <w:r>
+        <w:t xml:space="preserve"> Board</w:t>
       </w:r>
       <w:r>
         <w:rPr>
@@ -2334,7 +2422,15 @@
         <w:t>, da domain.de nur ein im Domain Name System(DNS) eingetragener Name für die betreffende IP ist und welcher von Nameservern übersetzt werden kann</w:t>
       </w:r>
       <w:r>
-        <w:t xml:space="preserve">. Der Port gehört zum verwendeten Protokoll, bei http zB. Ist es </w:t>
+        <w:t xml:space="preserve">. Der Port gehört zum verwendeten Protokoll, bei http </w:t>
+      </w:r>
+      <w:proofErr w:type="spellStart"/>
+      <w:r>
+        <w:t>zB</w:t>
+      </w:r>
+      <w:proofErr w:type="spellEnd"/>
+      <w:r>
+        <w:t xml:space="preserve">. Ist es </w:t>
       </w:r>
       <w:r>
         <w:t xml:space="preserve">standardmässig </w:t>
@@ -2358,10 +2454,23 @@
         <w:t xml:space="preserve"> </w:t>
       </w:r>
       <w:r>
-        <w:t xml:space="preserve">(Menzerath; </w:t>
-      </w:r>
-      <w:r>
-        <w:t>Cyon)</w:t>
+        <w:t>(</w:t>
+      </w:r>
+      <w:proofErr w:type="spellStart"/>
+      <w:r>
+        <w:t>Menzerath</w:t>
+      </w:r>
+      <w:proofErr w:type="spellEnd"/>
+      <w:r>
+        <w:t xml:space="preserve">; </w:t>
+      </w:r>
+      <w:proofErr w:type="spellStart"/>
+      <w:r>
+        <w:t>Cyon</w:t>
+      </w:r>
+      <w:proofErr w:type="spellEnd"/>
+      <w:r>
+        <w:t>)</w:t>
       </w:r>
     </w:p>
     <w:p>
@@ -2467,7 +2576,51 @@
           <w:szCs w:val="20"/>
           <w:lang w:val="en-US" w:eastAsia="de-CH"/>
         </w:rPr>
-        <w:t>User-Agent: curl/7.16.3 libcurl/7.16.3 OpenSSL/0.9.7l zlib/1.2.3</w:t>
+        <w:t xml:space="preserve">User-Agent: curl/7.16.3 </w:t>
+      </w:r>
+      <w:proofErr w:type="spellStart"/>
+      <w:r>
+        <w:rPr>
+          <w:rFonts w:ascii="Courier New" w:eastAsia="Times New Roman" w:hAnsi="Courier New" w:cs="Courier New"/>
+          <w:color w:val="000000"/>
+          <w:sz w:val="20"/>
+          <w:szCs w:val="20"/>
+          <w:lang w:val="en-US" w:eastAsia="de-CH"/>
+        </w:rPr>
+        <w:t>libcurl</w:t>
+      </w:r>
+      <w:proofErr w:type="spellEnd"/>
+      <w:r>
+        <w:rPr>
+          <w:rFonts w:ascii="Courier New" w:eastAsia="Times New Roman" w:hAnsi="Courier New" w:cs="Courier New"/>
+          <w:color w:val="000000"/>
+          <w:sz w:val="20"/>
+          <w:szCs w:val="20"/>
+          <w:lang w:val="en-US" w:eastAsia="de-CH"/>
+        </w:rPr>
+        <w:t xml:space="preserve">/7.16.3 OpenSSL/0.9.7l </w:t>
+      </w:r>
+      <w:proofErr w:type="spellStart"/>
+      <w:r>
+        <w:rPr>
+          <w:rFonts w:ascii="Courier New" w:eastAsia="Times New Roman" w:hAnsi="Courier New" w:cs="Courier New"/>
+          <w:color w:val="000000"/>
+          <w:sz w:val="20"/>
+          <w:szCs w:val="20"/>
+          <w:lang w:val="en-US" w:eastAsia="de-CH"/>
+        </w:rPr>
+        <w:t>zlib</w:t>
+      </w:r>
+      <w:proofErr w:type="spellEnd"/>
+      <w:r>
+        <w:rPr>
+          <w:rFonts w:ascii="Courier New" w:eastAsia="Times New Roman" w:hAnsi="Courier New" w:cs="Courier New"/>
+          <w:color w:val="000000"/>
+          <w:sz w:val="20"/>
+          <w:szCs w:val="20"/>
+          <w:lang w:val="en-US" w:eastAsia="de-CH"/>
+        </w:rPr>
+        <w:t>/1.2.3</w:t>
       </w:r>
     </w:p>
     <w:p>
@@ -2496,7 +2649,7 @@
           <w:color w:val="000000"/>
           <w:sz w:val="20"/>
           <w:szCs w:val="20"/>
-          <w:lang w:eastAsia="de-CH"/>
+          <w:lang w:val="fr-CH" w:eastAsia="de-CH"/>
         </w:rPr>
       </w:pPr>
       <w:r>
@@ -2515,7 +2668,7 @@
           <w:color w:val="000000"/>
           <w:sz w:val="20"/>
           <w:szCs w:val="20"/>
-          <w:lang w:eastAsia="de-CH"/>
+          <w:lang w:val="fr-CH" w:eastAsia="de-CH"/>
         </w:rPr>
         <w:t>Host: www.example.com</w:t>
       </w:r>
@@ -2555,10 +2708,11 @@
           <w:color w:val="000000"/>
           <w:sz w:val="20"/>
           <w:szCs w:val="20"/>
-          <w:lang w:eastAsia="de-CH"/>
+          <w:lang w:val="fr-CH" w:eastAsia="de-CH"/>
         </w:rPr>
         <w:t xml:space="preserve">     </w:t>
       </w:r>
+      <w:proofErr w:type="spellStart"/>
       <w:r>
         <w:rPr>
           <w:rFonts w:ascii="Courier New" w:eastAsia="Times New Roman" w:hAnsi="Courier New" w:cs="Courier New"/>
@@ -2567,7 +2721,18 @@
           <w:szCs w:val="20"/>
           <w:lang w:val="fr-CH" w:eastAsia="de-CH"/>
         </w:rPr>
-        <w:t>Accept-Language: en, mi</w:t>
+        <w:t>Accept-Language</w:t>
+      </w:r>
+      <w:proofErr w:type="spellEnd"/>
+      <w:r>
+        <w:rPr>
+          <w:rFonts w:ascii="Courier New" w:eastAsia="Times New Roman" w:hAnsi="Courier New" w:cs="Courier New"/>
+          <w:color w:val="000000"/>
+          <w:sz w:val="20"/>
+          <w:szCs w:val="20"/>
+          <w:lang w:val="fr-CH" w:eastAsia="de-CH"/>
+        </w:rPr>
+        <w:t>: en, mi</w:t>
       </w:r>
     </w:p>
     <w:p>
@@ -2603,14 +2768,8 @@
     <w:p>
       <w:pPr>
         <w:spacing w:after="0" w:line="240" w:lineRule="auto"/>
-        <w:rPr>
-          <w:lang w:val="fr-CH"/>
-        </w:rPr>
-      </w:pPr>
-      <w:r>
-        <w:rPr>
-          <w:lang w:val="fr-CH"/>
-        </w:rPr>
+      </w:pPr>
+      <w:r>
         <w:t xml:space="preserve">» </w:t>
       </w:r>
       <w:sdt>
@@ -2624,9 +2783,6 @@
             <w:fldChar w:fldCharType="begin"/>
           </w:r>
           <w:r>
-            <w:rPr>
-              <w:lang w:val="fr-CH"/>
-            </w:rPr>
             <w:instrText xml:space="preserve"> CITATION Roy16 \l 2055 </w:instrText>
           </w:r>
           <w:r>
@@ -2635,7 +2791,6 @@
           <w:r>
             <w:rPr>
               <w:noProof/>
-              <w:lang w:val="fr-CH"/>
             </w:rPr>
             <w:t>(Reschke, 2016)</w:t>
           </w:r>
@@ -2674,7 +2829,15 @@
         <w:t xml:space="preserve"> Version des Protokolls.</w:t>
       </w:r>
       <w:r>
-        <w:t xml:space="preserve"> Die zweite Zeile ist da, damit die Antworten auf den Browser zugeschnitten sind. Die Dritte wählt den Host aus, bei welchem die Datei geholt werden soll, falls der Server mehrere Domains verwaltet. Die letzte Zeile gibt an, welche Sprachen (und evtl. Formate) akzeptiert werden. (Menzerath)</w:t>
+        <w:t xml:space="preserve"> Die zweite Zeile ist da, damit die Antworten auf den Browser zugeschnitten sind. Die Dritte wählt den Host aus, bei welchem die Datei geholt werden soll, falls der Server mehrere Domains verwaltet. Die letzte Zeile gibt an, welche Sprachen (und evtl. Formate) akzeptiert werden. (</w:t>
+      </w:r>
+      <w:proofErr w:type="spellStart"/>
+      <w:r>
+        <w:t>Menzerath</w:t>
+      </w:r>
+      <w:proofErr w:type="spellEnd"/>
+      <w:r>
+        <w:t>)</w:t>
       </w:r>
     </w:p>
     <w:p>
@@ -2903,7 +3066,29 @@
           <w:szCs w:val="20"/>
           <w:lang w:val="en-US" w:eastAsia="de-CH"/>
         </w:rPr>
-        <w:t xml:space="preserve">     ETag: "34aa387-d-1568eb00"</w:t>
+        <w:t xml:space="preserve">     </w:t>
+      </w:r>
+      <w:proofErr w:type="spellStart"/>
+      <w:r>
+        <w:rPr>
+          <w:rFonts w:ascii="Courier New" w:eastAsia="Times New Roman" w:hAnsi="Courier New" w:cs="Courier New"/>
+          <w:color w:val="000000"/>
+          <w:sz w:val="20"/>
+          <w:szCs w:val="20"/>
+          <w:lang w:val="en-US" w:eastAsia="de-CH"/>
+        </w:rPr>
+        <w:t>ETag</w:t>
+      </w:r>
+      <w:proofErr w:type="spellEnd"/>
+      <w:r>
+        <w:rPr>
+          <w:rFonts w:ascii="Courier New" w:eastAsia="Times New Roman" w:hAnsi="Courier New" w:cs="Courier New"/>
+          <w:color w:val="000000"/>
+          <w:sz w:val="20"/>
+          <w:szCs w:val="20"/>
+          <w:lang w:val="en-US" w:eastAsia="de-CH"/>
+        </w:rPr>
+        <w:t>: "34aa387-d-1568eb00"</w:t>
       </w:r>
     </w:p>
     <w:p>
@@ -3256,7 +3441,15 @@
     </w:p>
     <w:p>
       <w:r>
-        <w:t xml:space="preserve">Bei der Response beschreibt die erste Zeile die Protokollversion sowie einen Statuscode zurück (Mehr zum Statuscode im nächsten Abschnitt). In der zweiten Zeile findet man das Datum, in der dritten den verwendeten Server.  Darunter findet man noch Angaben zum Inhalt, zB. die Länge in </w:t>
+        <w:t xml:space="preserve">Bei der Response beschreibt die erste Zeile die Protokollversion sowie einen Statuscode zurück (Mehr zum Statuscode im nächsten Abschnitt). In der zweiten Zeile findet man das Datum, in der dritten den verwendeten Server.  Darunter findet man noch Angaben zum Inhalt, </w:t>
+      </w:r>
+      <w:proofErr w:type="spellStart"/>
+      <w:r>
+        <w:t>zB</w:t>
+      </w:r>
+      <w:proofErr w:type="spellEnd"/>
+      <w:r>
+        <w:t xml:space="preserve">. die Länge in </w:t>
       </w:r>
       <w:r>
         <w:lastRenderedPageBreak/>
@@ -3310,12 +3503,36 @@
     </w:p>
     <w:p>
       <w:r>
-        <w:t>301 Moved Permanently: Die benutze Adresse ist nicht mehr gültig. Die neue wird unten im Location-Feld angegeben.</w:t>
-      </w:r>
-    </w:p>
-    <w:p>
-      <w:r>
-        <w:t>307 Temporary Redirect: Die benutzte Adresse ist vorübergehend nicht verfügbar. Die vorübergehende wird im Location-Feld angegeben.</w:t>
+        <w:t xml:space="preserve">301 </w:t>
+      </w:r>
+      <w:proofErr w:type="spellStart"/>
+      <w:r>
+        <w:t>Moved</w:t>
+      </w:r>
+      <w:proofErr w:type="spellEnd"/>
+      <w:r>
+        <w:t xml:space="preserve"> </w:t>
+      </w:r>
+      <w:proofErr w:type="spellStart"/>
+      <w:r>
+        <w:t>Permanently</w:t>
+      </w:r>
+      <w:proofErr w:type="spellEnd"/>
+      <w:r>
+        <w:t>: Die benutze Adresse ist nicht mehr gültig. Die neue wird unten im Location-Feld angegeben.</w:t>
+      </w:r>
+    </w:p>
+    <w:p>
+      <w:r>
+        <w:t xml:space="preserve">307 </w:t>
+      </w:r>
+      <w:proofErr w:type="spellStart"/>
+      <w:r>
+        <w:t>Temporary</w:t>
+      </w:r>
+      <w:proofErr w:type="spellEnd"/>
+      <w:r>
+        <w:t xml:space="preserve"> Redirect: Die benutzte Adresse ist vorübergehend nicht verfügbar. Die vorübergehende wird im Location-Feld angegeben.</w:t>
       </w:r>
     </w:p>
     <w:p>
@@ -3338,12 +3555,28 @@
     </w:p>
     <w:p>
       <w:r>
-        <w:t>403 Forbidden: Kein berechtigter Zugriff</w:t>
-      </w:r>
-    </w:p>
-    <w:p>
-      <w:r>
-        <w:t>404 Not Found: Die angeforderte Ressource konnte nicht gefunden werden.</w:t>
+        <w:t xml:space="preserve">403 </w:t>
+      </w:r>
+      <w:proofErr w:type="spellStart"/>
+      <w:r>
+        <w:t>Forbidden</w:t>
+      </w:r>
+      <w:proofErr w:type="spellEnd"/>
+      <w:r>
+        <w:t>: Kein berechtigter Zugriff</w:t>
+      </w:r>
+    </w:p>
+    <w:p>
+      <w:r>
+        <w:t xml:space="preserve">404 Not </w:t>
+      </w:r>
+      <w:proofErr w:type="spellStart"/>
+      <w:r>
+        <w:t>Found</w:t>
+      </w:r>
+      <w:proofErr w:type="spellEnd"/>
+      <w:r>
+        <w:t>: Die angeforderte Ressource konnte nicht gefunden werden.</w:t>
       </w:r>
     </w:p>
     <w:p>
@@ -3401,7 +3634,15 @@
         <w:t xml:space="preserve">Das aktuelle </w:t>
       </w:r>
       <w:r>
-        <w:t>HTTP verfügt jedoch noch über viele andere Funktionen wie Message Syntax and Routing, Caching, etc.</w:t>
+        <w:t xml:space="preserve">HTTP verfügt jedoch noch über viele andere Funktionen wie Message Syntax </w:t>
+      </w:r>
+      <w:proofErr w:type="spellStart"/>
+      <w:r>
+        <w:t>and</w:t>
+      </w:r>
+      <w:proofErr w:type="spellEnd"/>
+      <w:r>
+        <w:t xml:space="preserve"> Routing, Caching, etc.</w:t>
       </w:r>
     </w:p>
     <w:p>
@@ -3429,7 +3670,15 @@
         <w:t xml:space="preserve"> vor in den Schichten des OSI-Modells? Die Bitübertragungsschicht läuft über Kabel</w:t>
       </w:r>
       <w:r>
-        <w:t>, Lan oder Licht, die Sicherung</w:t>
+        <w:t xml:space="preserve">, </w:t>
+      </w:r>
+      <w:proofErr w:type="spellStart"/>
+      <w:r>
+        <w:t>Lan</w:t>
+      </w:r>
+      <w:proofErr w:type="spellEnd"/>
+      <w:r>
+        <w:t xml:space="preserve"> oder Licht, die Sicherung</w:t>
       </w:r>
       <w:r>
         <w:t xml:space="preserve">sschicht über das Ethernet, die Vermittlungsschicht über das Internet Protocol, die Transportschicht über TCP. Die Kommunikation- und Darstellungsschichten laufen nun über http und die Anwendungsschicht über das Internet. </w:t>
@@ -3443,7 +3692,15 @@
     </w:p>
     <w:p>
       <w:r>
-        <w:t>(Elektronik Kompendium; Menzerath)</w:t>
+        <w:t xml:space="preserve">(Elektronik Kompendium; </w:t>
+      </w:r>
+      <w:proofErr w:type="spellStart"/>
+      <w:r>
+        <w:t>Menzerath</w:t>
+      </w:r>
+      <w:proofErr w:type="spellEnd"/>
+      <w:r>
+        <w:t>)</w:t>
       </w:r>
     </w:p>
     <w:p/>
@@ -3580,7 +3837,23 @@
                 <w:sz w:val="32"/>
                 <w:szCs w:val="32"/>
               </w:rPr>
-              <w:t>Anwendungen (FTP, SMTP, http, etc)</w:t>
+              <w:t xml:space="preserve">Anwendungen (FTP, SMTP, http, </w:t>
+            </w:r>
+            <w:proofErr w:type="spellStart"/>
+            <w:r>
+              <w:rPr>
+                <w:sz w:val="32"/>
+                <w:szCs w:val="32"/>
+              </w:rPr>
+              <w:t>etc</w:t>
+            </w:r>
+            <w:proofErr w:type="spellEnd"/>
+            <w:r>
+              <w:rPr>
+                <w:sz w:val="32"/>
+                <w:szCs w:val="32"/>
+              </w:rPr>
+              <w:t>)</w:t>
             </w:r>
           </w:p>
         </w:tc>
@@ -3793,7 +4066,23 @@
                 <w:sz w:val="32"/>
                 <w:szCs w:val="32"/>
               </w:rPr>
-              <w:t>TCP (Host to Host)</w:t>
+              <w:t xml:space="preserve">TCP (Host </w:t>
+            </w:r>
+            <w:proofErr w:type="spellStart"/>
+            <w:r>
+              <w:rPr>
+                <w:sz w:val="32"/>
+                <w:szCs w:val="32"/>
+              </w:rPr>
+              <w:t>to</w:t>
+            </w:r>
+            <w:proofErr w:type="spellEnd"/>
+            <w:r>
+              <w:rPr>
+                <w:sz w:val="32"/>
+                <w:szCs w:val="32"/>
+              </w:rPr>
+              <w:t xml:space="preserve"> Host)</w:t>
             </w:r>
           </w:p>
         </w:tc>
@@ -4034,7 +4323,23 @@
     </w:p>
     <w:p>
       <w:r>
-        <w:t>In Python kann man mithilfe des Socketserver- und des http-Moduls relativ einfach einen simplen Webserver programmieren, welcher GET- und POST-Requests erhalten und bearbeiten kann. Welche Rolle spielt das http-Modul dabei?</w:t>
+        <w:t xml:space="preserve">In Python kann man mithilfe des </w:t>
+      </w:r>
+      <w:proofErr w:type="spellStart"/>
+      <w:r>
+        <w:t>Socketserver</w:t>
+      </w:r>
+      <w:proofErr w:type="spellEnd"/>
+      <w:r>
+        <w:t>- und des http-Moduls relativ einfach einen simplen Webserver programmieren, welcher GET- und POST-</w:t>
+      </w:r>
+      <w:proofErr w:type="spellStart"/>
+      <w:r>
+        <w:t>Requests</w:t>
+      </w:r>
+      <w:proofErr w:type="spellEnd"/>
+      <w:r>
+        <w:t xml:space="preserve"> erhalten und bearbeiten kann. Welche Rolle spielt das http-Modul dabei?</w:t>
       </w:r>
     </w:p>
     <w:p>
@@ -4045,7 +4350,15 @@
         <w:t>(Bearbeiter)</w:t>
       </w:r>
       <w:r>
-        <w:t>, welcher eingehende Requests analysiert und dann beantwortet. Dieser prüft, welche Methode er verwenden muss, er schaut, welche Protokollversion verwendet wird, was angefordert wird und ob es verfügbar ist. Er liest die Host-Adresse, prüft, für welchen User-Agent er die Antwort optimieren muss und welche Sprachen akzeptiert werden. Dann schreibt er eine Request, welche sagt, ob die Anfrage erfolgreich war oder nicht und sie je nachdem dann beantwortet mit Infos zur angeforderten Datei.</w:t>
+        <w:t xml:space="preserve">, welcher eingehende </w:t>
+      </w:r>
+      <w:proofErr w:type="spellStart"/>
+      <w:r>
+        <w:t>Requests</w:t>
+      </w:r>
+      <w:proofErr w:type="spellEnd"/>
+      <w:r>
+        <w:t xml:space="preserve"> analysiert und dann beantwortet. Dieser prüft, welche Methode er verwenden muss, er schaut, welche Protokollversion verwendet wird, was angefordert wird und ob es verfügbar ist. Er liest die Host-Adresse, prüft, für welchen User-Agent er die Antwort optimieren muss und welche Sprachen akzeptiert werden. Dann schreibt er eine Request, welche sagt, ob die Anfrage erfolgreich war oder nicht und sie je nachdem dann beantwortet mit Infos zur angeforderten Datei.</w:t>
       </w:r>
     </w:p>
     <w:p>
@@ -4064,12 +4377,12 @@
     <w:p>
       <w:pPr>
         <w:rPr>
-          <w:lang w:val="fr-CH"/>
-        </w:rPr>
-      </w:pPr>
-      <w:r>
-        <w:rPr>
-          <w:lang w:val="fr-CH"/>
+          <w:lang w:val="en-US"/>
+        </w:rPr>
+      </w:pPr>
+      <w:r>
+        <w:rPr>
+          <w:lang w:val="en-US"/>
         </w:rPr>
         <w:t>«</w:t>
       </w:r>
@@ -4107,7 +4420,7 @@
           <w:color w:val="333333"/>
           <w:sz w:val="23"/>
           <w:szCs w:val="23"/>
-          <w:lang w:val="fr-CH" w:eastAsia="de-CH"/>
+          <w:lang w:val="en-US" w:eastAsia="de-CH"/>
         </w:rPr>
       </w:pPr>
       <w:r>
@@ -4118,7 +4431,7 @@
           <w:color w:val="007020"/>
           <w:sz w:val="23"/>
           <w:szCs w:val="23"/>
-          <w:lang w:val="fr-CH" w:eastAsia="de-CH"/>
+          <w:lang w:val="en-US" w:eastAsia="de-CH"/>
         </w:rPr>
         <w:t>import</w:t>
       </w:r>
@@ -4128,10 +4441,11 @@
           <w:color w:val="333333"/>
           <w:sz w:val="23"/>
           <w:szCs w:val="23"/>
-          <w:lang w:val="fr-CH" w:eastAsia="de-CH"/>
+          <w:lang w:val="en-US" w:eastAsia="de-CH"/>
         </w:rPr>
         <w:t xml:space="preserve"> </w:t>
       </w:r>
+      <w:proofErr w:type="spellStart"/>
       <w:r>
         <w:rPr>
           <w:rFonts w:ascii="Courier New" w:eastAsia="Times New Roman" w:hAnsi="Courier New" w:cs="Courier New"/>
@@ -4140,10 +4454,11 @@
           <w:color w:val="0E84B5"/>
           <w:sz w:val="23"/>
           <w:szCs w:val="23"/>
-          <w:lang w:val="fr-CH" w:eastAsia="de-CH"/>
+          <w:lang w:val="en-US" w:eastAsia="de-CH"/>
         </w:rPr>
         <w:t>http.server</w:t>
       </w:r>
+      <w:proofErr w:type="spellEnd"/>
     </w:p>
     <w:p>
       <w:pPr>
@@ -4178,7 +4493,7 @@
           <w:color w:val="333333"/>
           <w:sz w:val="23"/>
           <w:szCs w:val="23"/>
-          <w:lang w:val="fr-CH" w:eastAsia="de-CH"/>
+          <w:lang w:val="en-US" w:eastAsia="de-CH"/>
         </w:rPr>
       </w:pPr>
       <w:r>
@@ -4189,7 +4504,7 @@
           <w:color w:val="007020"/>
           <w:sz w:val="23"/>
           <w:szCs w:val="23"/>
-          <w:lang w:val="fr-CH" w:eastAsia="de-CH"/>
+          <w:lang w:val="en-US" w:eastAsia="de-CH"/>
         </w:rPr>
         <w:t>import</w:t>
       </w:r>
@@ -4199,10 +4514,11 @@
           <w:color w:val="333333"/>
           <w:sz w:val="23"/>
           <w:szCs w:val="23"/>
-          <w:lang w:val="fr-CH" w:eastAsia="de-CH"/>
+          <w:lang w:val="en-US" w:eastAsia="de-CH"/>
         </w:rPr>
         <w:t xml:space="preserve"> </w:t>
       </w:r>
+      <w:proofErr w:type="spellStart"/>
       <w:r>
         <w:rPr>
           <w:rFonts w:ascii="Courier New" w:eastAsia="Times New Roman" w:hAnsi="Courier New" w:cs="Courier New"/>
@@ -4211,10 +4527,11 @@
           <w:color w:val="0E84B5"/>
           <w:sz w:val="23"/>
           <w:szCs w:val="23"/>
-          <w:lang w:val="fr-CH" w:eastAsia="de-CH"/>
+          <w:lang w:val="en-US" w:eastAsia="de-CH"/>
         </w:rPr>
         <w:t>socketserver</w:t>
       </w:r>
+      <w:proofErr w:type="spellEnd"/>
     </w:p>
     <w:p>
       <w:pPr>
@@ -4249,7 +4566,7 @@
           <w:color w:val="333333"/>
           <w:sz w:val="23"/>
           <w:szCs w:val="23"/>
-          <w:lang w:val="fr-CH" w:eastAsia="de-CH"/>
+          <w:lang w:val="en-US" w:eastAsia="de-CH"/>
         </w:rPr>
       </w:pPr>
     </w:p>
@@ -4286,7 +4603,7 @@
           <w:color w:val="333333"/>
           <w:sz w:val="23"/>
           <w:szCs w:val="23"/>
-          <w:lang w:val="fr-CH" w:eastAsia="de-CH"/>
+          <w:lang w:val="en-US" w:eastAsia="de-CH"/>
         </w:rPr>
       </w:pPr>
       <w:r>
@@ -4295,7 +4612,7 @@
           <w:color w:val="333333"/>
           <w:sz w:val="23"/>
           <w:szCs w:val="23"/>
-          <w:lang w:val="fr-CH" w:eastAsia="de-CH"/>
+          <w:lang w:val="en-US" w:eastAsia="de-CH"/>
         </w:rPr>
         <w:t xml:space="preserve">PORT </w:t>
       </w:r>
@@ -4305,7 +4622,7 @@
           <w:color w:val="666666"/>
           <w:sz w:val="23"/>
           <w:szCs w:val="23"/>
-          <w:lang w:val="fr-CH" w:eastAsia="de-CH"/>
+          <w:lang w:val="en-US" w:eastAsia="de-CH"/>
         </w:rPr>
         <w:t>=</w:t>
       </w:r>
@@ -4315,7 +4632,7 @@
           <w:color w:val="333333"/>
           <w:sz w:val="23"/>
           <w:szCs w:val="23"/>
-          <w:lang w:val="fr-CH" w:eastAsia="de-CH"/>
+          <w:lang w:val="en-US" w:eastAsia="de-CH"/>
         </w:rPr>
         <w:t xml:space="preserve"> </w:t>
       </w:r>
@@ -4325,7 +4642,7 @@
           <w:color w:val="208050"/>
           <w:sz w:val="23"/>
           <w:szCs w:val="23"/>
-          <w:lang w:val="fr-CH" w:eastAsia="de-CH"/>
+          <w:lang w:val="en-US" w:eastAsia="de-CH"/>
         </w:rPr>
         <w:t>8000</w:t>
       </w:r>
@@ -4363,7 +4680,7 @@
           <w:color w:val="333333"/>
           <w:sz w:val="23"/>
           <w:szCs w:val="23"/>
-          <w:lang w:val="fr-CH" w:eastAsia="de-CH"/>
+          <w:lang w:val="en-US" w:eastAsia="de-CH"/>
         </w:rPr>
       </w:pPr>
     </w:p>
@@ -4400,7 +4717,7 @@
           <w:color w:val="333333"/>
           <w:sz w:val="23"/>
           <w:szCs w:val="23"/>
-          <w:lang w:eastAsia="de-CH"/>
+          <w:lang w:val="en-US" w:eastAsia="de-CH"/>
         </w:rPr>
       </w:pPr>
       <w:r>
@@ -4409,7 +4726,7 @@
           <w:color w:val="333333"/>
           <w:sz w:val="23"/>
           <w:szCs w:val="23"/>
-          <w:lang w:eastAsia="de-CH"/>
+          <w:lang w:val="en-US" w:eastAsia="de-CH"/>
         </w:rPr>
         <w:t xml:space="preserve">Handler </w:t>
       </w:r>
@@ -4419,7 +4736,7 @@
           <w:color w:val="666666"/>
           <w:sz w:val="23"/>
           <w:szCs w:val="23"/>
-          <w:lang w:eastAsia="de-CH"/>
+          <w:lang w:val="en-US" w:eastAsia="de-CH"/>
         </w:rPr>
         <w:t>=</w:t>
       </w:r>
@@ -4429,9 +4746,20 @@
           <w:color w:val="333333"/>
           <w:sz w:val="23"/>
           <w:szCs w:val="23"/>
-          <w:lang w:eastAsia="de-CH"/>
-        </w:rPr>
-        <w:t xml:space="preserve"> http</w:t>
+          <w:lang w:val="en-US" w:eastAsia="de-CH"/>
+        </w:rPr>
+        <w:t xml:space="preserve"> </w:t>
+      </w:r>
+      <w:proofErr w:type="spellStart"/>
+      <w:r>
+        <w:rPr>
+          <w:rFonts w:ascii="Courier New" w:eastAsia="Times New Roman" w:hAnsi="Courier New" w:cs="Courier New"/>
+          <w:color w:val="333333"/>
+          <w:sz w:val="23"/>
+          <w:szCs w:val="23"/>
+          <w:lang w:val="en-US" w:eastAsia="de-CH"/>
+        </w:rPr>
+        <w:t>http</w:t>
       </w:r>
       <w:r>
         <w:rPr>
@@ -4439,7 +4767,7 @@
           <w:color w:val="666666"/>
           <w:sz w:val="23"/>
           <w:szCs w:val="23"/>
-          <w:lang w:eastAsia="de-CH"/>
+          <w:lang w:val="en-US" w:eastAsia="de-CH"/>
         </w:rPr>
         <w:t>.</w:t>
       </w:r>
@@ -4449,7 +4777,7 @@
           <w:color w:val="333333"/>
           <w:sz w:val="23"/>
           <w:szCs w:val="23"/>
-          <w:lang w:eastAsia="de-CH"/>
+          <w:lang w:val="en-US" w:eastAsia="de-CH"/>
         </w:rPr>
         <w:t>server</w:t>
       </w:r>
@@ -4459,7 +4787,7 @@
           <w:color w:val="666666"/>
           <w:sz w:val="23"/>
           <w:szCs w:val="23"/>
-          <w:lang w:eastAsia="de-CH"/>
+          <w:lang w:val="en-US" w:eastAsia="de-CH"/>
         </w:rPr>
         <w:t>.</w:t>
       </w:r>
@@ -4469,10 +4797,11 @@
           <w:color w:val="333333"/>
           <w:sz w:val="23"/>
           <w:szCs w:val="23"/>
-          <w:lang w:eastAsia="de-CH"/>
+          <w:lang w:val="en-US" w:eastAsia="de-CH"/>
         </w:rPr>
         <w:t>SimpleHTTPRequestHandler</w:t>
       </w:r>
+      <w:proofErr w:type="spellEnd"/>
     </w:p>
     <w:p>
       <w:pPr>
@@ -4507,7 +4836,7 @@
           <w:color w:val="333333"/>
           <w:sz w:val="23"/>
           <w:szCs w:val="23"/>
-          <w:lang w:eastAsia="de-CH"/>
+          <w:lang w:val="en-US" w:eastAsia="de-CH"/>
         </w:rPr>
       </w:pPr>
     </w:p>
@@ -4544,18 +4873,30 @@
           <w:color w:val="333333"/>
           <w:sz w:val="23"/>
           <w:szCs w:val="23"/>
-          <w:lang w:eastAsia="de-CH"/>
-        </w:rPr>
-      </w:pPr>
+          <w:lang w:val="en-US" w:eastAsia="de-CH"/>
+        </w:rPr>
+      </w:pPr>
+      <w:proofErr w:type="spellStart"/>
       <w:r>
         <w:rPr>
           <w:rFonts w:ascii="Courier New" w:eastAsia="Times New Roman" w:hAnsi="Courier New" w:cs="Courier New"/>
           <w:color w:val="333333"/>
           <w:sz w:val="23"/>
           <w:szCs w:val="23"/>
-          <w:lang w:eastAsia="de-CH"/>
-        </w:rPr>
-        <w:t xml:space="preserve">httpd </w:t>
+          <w:lang w:val="en-US" w:eastAsia="de-CH"/>
+        </w:rPr>
+        <w:t>httpd</w:t>
+      </w:r>
+      <w:proofErr w:type="spellEnd"/>
+      <w:r>
+        <w:rPr>
+          <w:rFonts w:ascii="Courier New" w:eastAsia="Times New Roman" w:hAnsi="Courier New" w:cs="Courier New"/>
+          <w:color w:val="333333"/>
+          <w:sz w:val="23"/>
+          <w:szCs w:val="23"/>
+          <w:lang w:val="en-US" w:eastAsia="de-CH"/>
+        </w:rPr>
+        <w:t xml:space="preserve"> </w:t>
       </w:r>
       <w:r>
         <w:rPr>
@@ -4563,7 +4904,7 @@
           <w:color w:val="666666"/>
           <w:sz w:val="23"/>
           <w:szCs w:val="23"/>
-          <w:lang w:eastAsia="de-CH"/>
+          <w:lang w:val="en-US" w:eastAsia="de-CH"/>
         </w:rPr>
         <w:t>=</w:t>
       </w:r>
@@ -4573,9 +4914,20 @@
           <w:color w:val="333333"/>
           <w:sz w:val="23"/>
           <w:szCs w:val="23"/>
-          <w:lang w:eastAsia="de-CH"/>
-        </w:rPr>
-        <w:t xml:space="preserve"> socketserver</w:t>
+          <w:lang w:val="en-US" w:eastAsia="de-CH"/>
+        </w:rPr>
+        <w:t xml:space="preserve"> </w:t>
+      </w:r>
+      <w:proofErr w:type="spellStart"/>
+      <w:r>
+        <w:rPr>
+          <w:rFonts w:ascii="Courier New" w:eastAsia="Times New Roman" w:hAnsi="Courier New" w:cs="Courier New"/>
+          <w:color w:val="333333"/>
+          <w:sz w:val="23"/>
+          <w:szCs w:val="23"/>
+          <w:lang w:val="en-US" w:eastAsia="de-CH"/>
+        </w:rPr>
+        <w:t>socketserver</w:t>
       </w:r>
       <w:r>
         <w:rPr>
@@ -4583,7 +4935,7 @@
           <w:color w:val="666666"/>
           <w:sz w:val="23"/>
           <w:szCs w:val="23"/>
-          <w:lang w:eastAsia="de-CH"/>
+          <w:lang w:val="en-US" w:eastAsia="de-CH"/>
         </w:rPr>
         <w:t>.</w:t>
       </w:r>
@@ -4593,9 +4945,20 @@
           <w:color w:val="333333"/>
           <w:sz w:val="23"/>
           <w:szCs w:val="23"/>
-          <w:lang w:eastAsia="de-CH"/>
-        </w:rPr>
-        <w:t>TCPServer((</w:t>
+          <w:lang w:val="en-US" w:eastAsia="de-CH"/>
+        </w:rPr>
+        <w:t>TCPServer</w:t>
+      </w:r>
+      <w:proofErr w:type="spellEnd"/>
+      <w:r>
+        <w:rPr>
+          <w:rFonts w:ascii="Courier New" w:eastAsia="Times New Roman" w:hAnsi="Courier New" w:cs="Courier New"/>
+          <w:color w:val="333333"/>
+          <w:sz w:val="23"/>
+          <w:szCs w:val="23"/>
+          <w:lang w:val="en-US" w:eastAsia="de-CH"/>
+        </w:rPr>
+        <w:t>((</w:t>
       </w:r>
       <w:r>
         <w:rPr>
@@ -4603,7 +4966,7 @@
           <w:color w:val="4070A0"/>
           <w:sz w:val="23"/>
           <w:szCs w:val="23"/>
-          <w:lang w:eastAsia="de-CH"/>
+          <w:lang w:val="en-US" w:eastAsia="de-CH"/>
         </w:rPr>
         <w:t>""</w:t>
       </w:r>
@@ -4613,7 +4976,7 @@
           <w:color w:val="333333"/>
           <w:sz w:val="23"/>
           <w:szCs w:val="23"/>
-          <w:lang w:eastAsia="de-CH"/>
+          <w:lang w:val="en-US" w:eastAsia="de-CH"/>
         </w:rPr>
         <w:t>, PORT), Handler)</w:t>
       </w:r>
@@ -4651,7 +5014,7 @@
           <w:color w:val="333333"/>
           <w:sz w:val="23"/>
           <w:szCs w:val="23"/>
-          <w:lang w:eastAsia="de-CH"/>
+          <w:lang w:val="en-US" w:eastAsia="de-CH"/>
         </w:rPr>
       </w:pPr>
     </w:p>
@@ -4688,7 +5051,7 @@
           <w:color w:val="333333"/>
           <w:sz w:val="23"/>
           <w:szCs w:val="23"/>
-          <w:lang w:val="fr-CH" w:eastAsia="de-CH"/>
+          <w:lang w:val="en-US" w:eastAsia="de-CH"/>
         </w:rPr>
       </w:pPr>
       <w:r>
@@ -4697,7 +5060,7 @@
           <w:color w:val="007020"/>
           <w:sz w:val="23"/>
           <w:szCs w:val="23"/>
-          <w:lang w:val="fr-CH" w:eastAsia="de-CH"/>
+          <w:lang w:val="en-US" w:eastAsia="de-CH"/>
         </w:rPr>
         <w:t>print</w:t>
       </w:r>
@@ -4707,7 +5070,7 @@
           <w:color w:val="333333"/>
           <w:sz w:val="23"/>
           <w:szCs w:val="23"/>
-          <w:lang w:val="fr-CH" w:eastAsia="de-CH"/>
+          <w:lang w:val="en-US" w:eastAsia="de-CH"/>
         </w:rPr>
         <w:t>(</w:t>
       </w:r>
@@ -4717,7 +5080,7 @@
           <w:color w:val="4070A0"/>
           <w:sz w:val="23"/>
           <w:szCs w:val="23"/>
-          <w:lang w:val="fr-CH" w:eastAsia="de-CH"/>
+          <w:lang w:val="en-US" w:eastAsia="de-CH"/>
         </w:rPr>
         <w:t>"serving at port"</w:t>
       </w:r>
@@ -4727,7 +5090,7 @@
           <w:color w:val="333333"/>
           <w:sz w:val="23"/>
           <w:szCs w:val="23"/>
-          <w:lang w:val="fr-CH" w:eastAsia="de-CH"/>
+          <w:lang w:val="en-US" w:eastAsia="de-CH"/>
         </w:rPr>
         <w:t>, PORT)</w:t>
       </w:r>
@@ -4765,16 +5128,17 @@
           <w:color w:val="333333"/>
           <w:sz w:val="23"/>
           <w:szCs w:val="23"/>
-          <w:lang w:eastAsia="de-CH"/>
-        </w:rPr>
-      </w:pPr>
+          <w:lang w:val="en-US" w:eastAsia="de-CH"/>
+        </w:rPr>
+      </w:pPr>
+      <w:proofErr w:type="spellStart"/>
       <w:r>
         <w:rPr>
           <w:rFonts w:ascii="Courier New" w:eastAsia="Times New Roman" w:hAnsi="Courier New" w:cs="Courier New"/>
           <w:color w:val="333333"/>
           <w:sz w:val="23"/>
           <w:szCs w:val="23"/>
-          <w:lang w:eastAsia="de-CH"/>
+          <w:lang w:val="en-US" w:eastAsia="de-CH"/>
         </w:rPr>
         <w:t>httpd</w:t>
       </w:r>
@@ -4784,7 +5148,7 @@
           <w:color w:val="666666"/>
           <w:sz w:val="23"/>
           <w:szCs w:val="23"/>
-          <w:lang w:eastAsia="de-CH"/>
+          <w:lang w:val="en-US" w:eastAsia="de-CH"/>
         </w:rPr>
         <w:t>.</w:t>
       </w:r>
@@ -4794,9 +5158,20 @@
           <w:color w:val="333333"/>
           <w:sz w:val="23"/>
           <w:szCs w:val="23"/>
-          <w:lang w:eastAsia="de-CH"/>
-        </w:rPr>
-        <w:t>serve_forever()</w:t>
+          <w:lang w:val="en-US" w:eastAsia="de-CH"/>
+        </w:rPr>
+        <w:t>serve_forever</w:t>
+      </w:r>
+      <w:proofErr w:type="spellEnd"/>
+      <w:r>
+        <w:rPr>
+          <w:rFonts w:ascii="Courier New" w:eastAsia="Times New Roman" w:hAnsi="Courier New" w:cs="Courier New"/>
+          <w:color w:val="333333"/>
+          <w:sz w:val="23"/>
+          <w:szCs w:val="23"/>
+          <w:lang w:val="en-US" w:eastAsia="de-CH"/>
+        </w:rPr>
+        <w:t>()</w:t>
       </w:r>
     </w:p>
     <w:p>
@@ -4833,7 +5208,23 @@
     </w:p>
     <w:p>
       <w:r>
-        <w:t xml:space="preserve">Dieses Programm hostet einen Server unter localhost:8000. Alle Requests welche eingehen werden hier automatisch vom SimpleHTTPRequestHandler bearbeitet. </w:t>
+        <w:t xml:space="preserve">Dieses Programm hostet einen Server unter localhost:8000. Alle </w:t>
+      </w:r>
+      <w:proofErr w:type="spellStart"/>
+      <w:r>
+        <w:t>Requests</w:t>
+      </w:r>
+      <w:proofErr w:type="spellEnd"/>
+      <w:r>
+        <w:t xml:space="preserve"> welche eingehen werden hier automatisch vom </w:t>
+      </w:r>
+      <w:proofErr w:type="spellStart"/>
+      <w:r>
+        <w:t>SimpleHTTPRequestHandler</w:t>
+      </w:r>
+      <w:proofErr w:type="spellEnd"/>
+      <w:r>
+        <w:t xml:space="preserve"> bearbeitet. </w:t>
       </w:r>
       <w:r>
         <w:t>Meine Arbeit bestand nun darin, diesen zu ersetzen. Dazu muss ich wissen was ein Handler alles beinhalten muss</w:t>
@@ -4856,8 +5247,13 @@
       <w:r>
         <w:t xml:space="preserve">mit utf-8, der am weitesten verbreiteten Unicode-Kodierung decodiert werden. Dann wird sie </w:t>
       </w:r>
-      <w:r>
-        <w:t>geparsed, also</w:t>
+      <w:proofErr w:type="spellStart"/>
+      <w:r>
+        <w:t>geparsed</w:t>
+      </w:r>
+      <w:proofErr w:type="spellEnd"/>
+      <w:r>
+        <w:t>, also</w:t>
       </w:r>
       <w:r>
         <w:t xml:space="preserve"> in Teile zerlegt, damit der Handler die einzelnen Elemente der Request verarbeiten kann</w:t>
@@ -4866,33 +5262,99 @@
         <w:t xml:space="preserve">. Dann wird die Anfrage bearbeitet und eine Response </w:t>
       </w:r>
       <w:r>
-        <w:t>zusammengestellt. Danach muss diese jedoch auch wieder verschlüsselt werden. Der Responsebody wird jeweils wieder mit utf-8 codiert, der Body hängt von der Dateiart ab.</w:t>
-      </w:r>
-    </w:p>
-    <w:p>
-      <w:r>
-        <w:t xml:space="preserve">Nun musste ich mir Gedanken machen, was mein Webserver braucht. Ich habe die Maindatei wie oben behalten. Dann brauche ich einen Requestparser, eine Klasse welche testet welche Methode verwendet wird und eine Responsebauklasse. </w:t>
+        <w:t xml:space="preserve">zusammengestellt. Danach muss diese jedoch auch wieder verschlüsselt werden. Der Responsebody wird jeweils wieder mit utf-8 codiert, der Body hängt von der </w:t>
+      </w:r>
+      <w:proofErr w:type="spellStart"/>
+      <w:r>
+        <w:t>Dateiart</w:t>
+      </w:r>
+      <w:proofErr w:type="spellEnd"/>
+      <w:r>
+        <w:t xml:space="preserve"> ab.</w:t>
+      </w:r>
+    </w:p>
+    <w:p>
+      <w:r>
+        <w:t xml:space="preserve">Nun musste ich mir Gedanken machen, was mein Webserver braucht. Ich habe die Maindatei wie oben behalten. Dann brauche ich einen </w:t>
+      </w:r>
+      <w:proofErr w:type="spellStart"/>
+      <w:r>
+        <w:t>Requestparser</w:t>
+      </w:r>
+      <w:proofErr w:type="spellEnd"/>
+      <w:r>
+        <w:t xml:space="preserve">, eine Klasse welche testet welche Methode verwendet wird und eine Responsebauklasse. </w:t>
+      </w:r>
+      <w:r>
+        <w:t xml:space="preserve">Ich habe nun also einen </w:t>
+      </w:r>
+      <w:proofErr w:type="spellStart"/>
+      <w:r>
+        <w:t>Requestparser</w:t>
+      </w:r>
+      <w:proofErr w:type="spellEnd"/>
+      <w:r>
+        <w:t xml:space="preserve"> erstellt, welcher</w:t>
+      </w:r>
+      <w:r>
+        <w:t xml:space="preserve"> die Zeilen der Request auseinandernimmt und dann</w:t>
+      </w:r>
+      <w:r>
+        <w:t xml:space="preserve"> ein </w:t>
+      </w:r>
+      <w:proofErr w:type="spellStart"/>
+      <w:r>
+        <w:t>Dictionary</w:t>
+      </w:r>
+      <w:proofErr w:type="spellEnd"/>
+      <w:r>
+        <w:t xml:space="preserve"> mit </w:t>
+      </w:r>
+      <w:r>
+        <w:t>Headerfeld(z.B. Host) und Inhalt(z.B. www.google.com)</w:t>
+      </w:r>
+      <w:r>
+        <w:t xml:space="preserve"> </w:t>
+      </w:r>
+      <w:r>
+        <w:t>für den</w:t>
+      </w:r>
+      <w:r>
+        <w:t xml:space="preserve"> Inhalt des Headers erstellt und sofern vorhanden den Body speichert. Danach wird die Methode getestet. Je nach Methode wird dann ein entsprechender Responseheader mithilfe des </w:t>
+      </w:r>
+      <w:proofErr w:type="spellStart"/>
+      <w:r>
+        <w:t>Dictionarys</w:t>
+      </w:r>
+      <w:proofErr w:type="spellEnd"/>
+      <w:r>
+        <w:t xml:space="preserve"> erstellt und das File bearbeitet oder gesendet. Mein Handler kann nur PUT und GET bearbeiten. Falls nun also eine andere Methode eingeht oder das File bei GET nicht vorhanden ist, wird eine </w:t>
+      </w:r>
+      <w:proofErr w:type="spellStart"/>
+      <w:r>
+        <w:t>Errorresponse</w:t>
+      </w:r>
+      <w:proofErr w:type="spellEnd"/>
+      <w:r>
+        <w:t xml:space="preserve"> mit entsprechendem Statuscode zurück gesendet.</w:t>
+      </w:r>
+      <w:r>
+        <w:t xml:space="preserve"> Mein Programm ist so aufgebaut, das man die Maindatei startet. Diese hostet dann einen Webserver und sobald eine Request eingeht wird diese erfasst. Dann startet die Maindatei den </w:t>
+      </w:r>
+      <w:proofErr w:type="spellStart"/>
+      <w:r>
+        <w:lastRenderedPageBreak/>
+        <w:t>Requestparser</w:t>
+      </w:r>
+      <w:proofErr w:type="spellEnd"/>
+      <w:r>
+        <w:t>, welcher die Request bearbeitet. Dann wird die Testmethode aufgerufen. Die Methode aus der Request wird getestet und die Testmethode ruft den Responsebau auf, welcher die jeweilige Response zusammenstellt. Dann wird die Response zurück an die Maindatei gegeben, welche diese dann an den Empfänger zurückschickt.</w:t>
+      </w:r>
+      <w:r>
+        <w:t xml:space="preserve"> Wie bei Webservern üblich wird, falls bei der GET-Methode kein Pfad angegeben ist die index.html-Datei aufgerufen. In dieser kann man dann auf die anderen Dateien im Verzeichnis mit einem Klick zugreifen.</w:t>
       </w:r>
       <w:bookmarkStart w:id="3" w:name="_GoBack"/>
       <w:bookmarkEnd w:id="3"/>
-      <w:r>
-        <w:t>Ich habe nun also einen Requestparser erstellt, welcher ein Dictionary</w:t>
-      </w:r>
-      <w:r>
-        <w:t xml:space="preserve"> mit </w:t>
-      </w:r>
-      <w:r>
-        <w:t>Headerfeld(z.B. Host) und Inhalt(z.B. www.google.com)</w:t>
-      </w:r>
-      <w:r>
-        <w:t xml:space="preserve"> </w:t>
-      </w:r>
-      <w:r>
-        <w:t>für den</w:t>
-      </w:r>
-      <w:r>
-        <w:t xml:space="preserve"> Inhalt des Headers erstellt und sofern vorhanden den Body speichert. Danach wird die Methode getestet. Je nach Methode wird dann ein entsprechender Responseheader mithilfe des Dictionarys erstellt und das File bearbeitet oder gesendet. Mein Handler kann nur PUT und GET bearbeiten. Falls nun also eine andere Methode eingeht oder das File bei GET nicht vorhanden ist, wird eine Errorresponse mit entsprechendem Statuscode zurück gesendet.</w:t>
-      </w:r>
       <w:r>
         <w:br w:type="page"/>
       </w:r>
@@ -5112,7 +5574,23 @@
         <w:endnoteRef/>
       </w:r>
       <w:r>
-        <w:t xml:space="preserve"> Die Internet Scoiety ist Veranwortlich für Pflege und Weiterentwicklung des Internets zuständig. Sie besteht aus Einzelpersonen sowie mehreren anderen Unterorganisationen wie z.B. IETF.</w:t>
+        <w:t xml:space="preserve"> Die Internet </w:t>
+      </w:r>
+      <w:proofErr w:type="spellStart"/>
+      <w:r>
+        <w:t>Scoiety</w:t>
+      </w:r>
+      <w:proofErr w:type="spellEnd"/>
+      <w:r>
+        <w:t xml:space="preserve"> ist </w:t>
+      </w:r>
+      <w:proofErr w:type="spellStart"/>
+      <w:r>
+        <w:t>Veranwortlich</w:t>
+      </w:r>
+      <w:proofErr w:type="spellEnd"/>
+      <w:r>
+        <w:t xml:space="preserve"> für Pflege und Weiterentwicklung des Internets zuständig. Sie besteht aus Einzelpersonen sowie mehreren anderen Unterorganisationen wie z.B. IETF.</w:t>
       </w:r>
     </w:p>
   </w:endnote>
@@ -5144,13 +5622,32 @@
         <w:endnoteRef/>
       </w:r>
       <w:r>
-        <w:t xml:space="preserve"> Das Internet Architecture Board ist ein Komitee</w:t>
+        <w:t xml:space="preserve"> Das Internet </w:t>
+      </w:r>
+      <w:proofErr w:type="spellStart"/>
+      <w:r>
+        <w:t>Architecture</w:t>
+      </w:r>
+      <w:proofErr w:type="spellEnd"/>
+      <w:r>
+        <w:t xml:space="preserve"> Board ist ein Komitee</w:t>
       </w:r>
       <w:r>
         <w:t>,</w:t>
       </w:r>
       <w:r>
-        <w:t xml:space="preserve"> welches  den architekturellen </w:t>
+        <w:t xml:space="preserve"> </w:t>
+      </w:r>
+      <w:r>
+        <w:t xml:space="preserve">welches  den </w:t>
+      </w:r>
+      <w:proofErr w:type="spellStart"/>
+      <w:r>
+        <w:t>architekturellen</w:t>
+      </w:r>
+      <w:proofErr w:type="spellEnd"/>
+      <w:r>
+        <w:t xml:space="preserve"> </w:t>
       </w:r>
       <w:r>
         <w:t>Überblick über die Aktivitäten der IETF wahrt und die Internet Society unterstützt.</w:t>
@@ -5207,7 +5704,7 @@
             <w:noProof/>
             <w:lang w:val="de-DE"/>
           </w:rPr>
-          <w:t>14</w:t>
+          <w:t>15</w:t>
         </w:r>
         <w:r>
           <w:fldChar w:fldCharType="end"/>
@@ -6902,7 +7399,7 @@
 </file>
 
 <file path=customXml/itemProps1.xml><?xml version="1.0" encoding="utf-8"?>
-<ds:datastoreItem xmlns:ds="http://schemas.openxmlformats.org/officeDocument/2006/customXml" ds:itemID="{5299CFA8-9912-41F6-A147-5EBBEA44D4A4}">
+<ds:datastoreItem xmlns:ds="http://schemas.openxmlformats.org/officeDocument/2006/customXml" ds:itemID="{958D91F0-CCD7-49E8-8D43-B9E371DAB94D}">
   <ds:schemaRefs>
     <ds:schemaRef ds:uri="http://schemas.openxmlformats.org/officeDocument/2006/bibliography"/>
   </ds:schemaRefs>

</xml_diff>